<commit_message>
Renamed verilog code to verilog tests.
</commit_message>
<xml_diff>
--- a/Reports/Final Report.docx
+++ b/Reports/Final Report.docx
@@ -930,6 +930,7 @@
         <w:t xml:space="preserve">setting the </w:t>
       </w:r>
       <w:proofErr w:type="spellStart"/>
+      <w:proofErr w:type="gramStart"/>
       <w:r>
         <w:rPr>
           <w:rFonts w:ascii="Times New Roman" w:hAnsi="Times New Roman" w:cs="Times New Roman"/>
@@ -939,13 +940,32 @@
         <w:t>torch.device</w:t>
       </w:r>
       <w:proofErr w:type="spellEnd"/>
-      <w:r>
-        <w:rPr>
-          <w:rFonts w:ascii="Times New Roman" w:hAnsi="Times New Roman" w:cs="Times New Roman"/>
-          <w:sz w:val="24"/>
-          <w:szCs w:val="24"/>
-        </w:rPr>
-        <w:t xml:space="preserve"> to cuda:0 indicating the first GPU on the system, and then using .to(the set device) everything was loaded to the GPU. Using the GPU allows for larger batch sizes to be executed way faster than can be done on the CPU. Which allowed me to reach the 100% accuracy faster by using big batch sizes. If I was not going to use large batch sizes using the GPU could actually be slower since there is some delay from passing the data from the CPU to the GPU. </w:t>
+      <w:proofErr w:type="gramEnd"/>
+      <w:r>
+        <w:rPr>
+          <w:rFonts w:ascii="Times New Roman" w:hAnsi="Times New Roman" w:cs="Times New Roman"/>
+          <w:sz w:val="24"/>
+          <w:szCs w:val="24"/>
+        </w:rPr>
+        <w:t xml:space="preserve"> to cuda:0 indicating the first GPU on the system, and then using .to(the set device) everything was loaded to the GPU. Using the GPU allows for larger batch sizes to be executed way faster than can be done on the CPU. Which allowed me to reach the 100% accuracy faster by using big batch sizes. If I was not going to use large batch sizes using the GPU could </w:t>
+      </w:r>
+      <w:proofErr w:type="gramStart"/>
+      <w:r>
+        <w:rPr>
+          <w:rFonts w:ascii="Times New Roman" w:hAnsi="Times New Roman" w:cs="Times New Roman"/>
+          <w:sz w:val="24"/>
+          <w:szCs w:val="24"/>
+        </w:rPr>
+        <w:t>actually be</w:t>
+      </w:r>
+      <w:proofErr w:type="gramEnd"/>
+      <w:r>
+        <w:rPr>
+          <w:rFonts w:ascii="Times New Roman" w:hAnsi="Times New Roman" w:cs="Times New Roman"/>
+          <w:sz w:val="24"/>
+          <w:szCs w:val="24"/>
+        </w:rPr>
+        <w:t xml:space="preserve"> slower since there is some delay from passing the data from the CPU to the GPU. </w:t>
       </w:r>
     </w:p>
     <w:p>
@@ -1009,9 +1029,19 @@
           <w:sz w:val="24"/>
           <w:szCs w:val="24"/>
         </w:rPr>
-        <w:t>best_results.json</w:t>
+        <w:t>best_</w:t>
+      </w:r>
+      <w:proofErr w:type="gramStart"/>
+      <w:r>
+        <w:rPr>
+          <w:rFonts w:ascii="Times New Roman" w:hAnsi="Times New Roman" w:cs="Times New Roman"/>
+          <w:sz w:val="24"/>
+          <w:szCs w:val="24"/>
+        </w:rPr>
+        <w:t>results.json</w:t>
       </w:r>
       <w:proofErr w:type="spellEnd"/>
+      <w:proofErr w:type="gramEnd"/>
       <w:r>
         <w:rPr>
           <w:rFonts w:ascii="Times New Roman" w:hAnsi="Times New Roman" w:cs="Times New Roman"/>
@@ -1138,7 +1168,25 @@
           <w:sz w:val="24"/>
           <w:szCs w:val="24"/>
         </w:rPr>
-        <w:t xml:space="preserve">For converting the floating point to fixed point I load the data from </w:t>
+        <w:t xml:space="preserve">For converting the floating point to fixed </w:t>
+      </w:r>
+      <w:proofErr w:type="gramStart"/>
+      <w:r>
+        <w:rPr>
+          <w:rFonts w:ascii="Times New Roman" w:hAnsi="Times New Roman" w:cs="Times New Roman"/>
+          <w:sz w:val="24"/>
+          <w:szCs w:val="24"/>
+        </w:rPr>
+        <w:t>point</w:t>
+      </w:r>
+      <w:proofErr w:type="gramEnd"/>
+      <w:r>
+        <w:rPr>
+          <w:rFonts w:ascii="Times New Roman" w:hAnsi="Times New Roman" w:cs="Times New Roman"/>
+          <w:sz w:val="24"/>
+          <w:szCs w:val="24"/>
+        </w:rPr>
+        <w:t xml:space="preserve"> I load the data from </w:t>
       </w:r>
       <w:proofErr w:type="spellStart"/>
       <w:r>
@@ -1164,7 +1212,25 @@
           <w:sz w:val="24"/>
           <w:szCs w:val="24"/>
         </w:rPr>
-        <w:t xml:space="preserve">Then output each weight array to its correspond </w:t>
+        <w:t xml:space="preserve">Then output each weight array to </w:t>
+      </w:r>
+      <w:proofErr w:type="gramStart"/>
+      <w:r>
+        <w:rPr>
+          <w:rFonts w:ascii="Times New Roman" w:hAnsi="Times New Roman" w:cs="Times New Roman"/>
+          <w:sz w:val="24"/>
+          <w:szCs w:val="24"/>
+        </w:rPr>
+        <w:t>its</w:t>
+      </w:r>
+      <w:proofErr w:type="gramEnd"/>
+      <w:r>
+        <w:rPr>
+          <w:rFonts w:ascii="Times New Roman" w:hAnsi="Times New Roman" w:cs="Times New Roman"/>
+          <w:sz w:val="24"/>
+          <w:szCs w:val="24"/>
+        </w:rPr>
+        <w:t xml:space="preserve"> correspond </w:t>
       </w:r>
       <w:proofErr w:type="spellStart"/>
       <w:r>
@@ -1204,6 +1270,7 @@
         <w:t xml:space="preserve">My converter does signed fixed point conversion with Q17.14 in </w:t>
       </w:r>
       <w:proofErr w:type="spellStart"/>
+      <w:proofErr w:type="gramStart"/>
       <w:r>
         <w:rPr>
           <w:rFonts w:ascii="Times New Roman" w:hAnsi="Times New Roman" w:cs="Times New Roman"/>
@@ -1213,6 +1280,7 @@
         <w:t>Qm.n</w:t>
       </w:r>
       <w:proofErr w:type="spellEnd"/>
+      <w:proofErr w:type="gramEnd"/>
       <w:r>
         <w:rPr>
           <w:rFonts w:ascii="Times New Roman" w:hAnsi="Times New Roman" w:cs="Times New Roman"/>
@@ -1476,7 +1544,25 @@
           <w:sz w:val="24"/>
           <w:szCs w:val="24"/>
         </w:rPr>
-        <w:t>and then loop through until a 0 target label</w:t>
+        <w:t xml:space="preserve">and then loop through until a </w:t>
+      </w:r>
+      <w:proofErr w:type="gramStart"/>
+      <w:r>
+        <w:rPr>
+          <w:rFonts w:ascii="Times New Roman" w:hAnsi="Times New Roman" w:cs="Times New Roman"/>
+          <w:sz w:val="24"/>
+          <w:szCs w:val="24"/>
+        </w:rPr>
+        <w:t>0 target</w:t>
+      </w:r>
+      <w:proofErr w:type="gramEnd"/>
+      <w:r>
+        <w:rPr>
+          <w:rFonts w:ascii="Times New Roman" w:hAnsi="Times New Roman" w:cs="Times New Roman"/>
+          <w:sz w:val="24"/>
+          <w:szCs w:val="24"/>
+        </w:rPr>
+        <w:t xml:space="preserve"> label</w:t>
       </w:r>
       <w:r>
         <w:rPr>
@@ -1793,27 +1879,7 @@
                                 <w:i/>
                                 <w:iCs/>
                               </w:rPr>
-                              <w:t>Half</w:t>
-                            </w:r>
-                            <w:r>
-                              <w:rPr>
-                                <w:rFonts w:ascii="Times New Roman" w:hAnsi="Times New Roman" w:cs="Times New Roman"/>
-                                <w:b/>
-                                <w:bCs/>
-                                <w:i/>
-                                <w:iCs/>
-                              </w:rPr>
-                              <w:t xml:space="preserve"> Adder</w:t>
-                            </w:r>
-                            <w:r>
-                              <w:rPr>
-                                <w:rFonts w:ascii="Times New Roman" w:hAnsi="Times New Roman" w:cs="Times New Roman"/>
-                                <w:b/>
-                                <w:bCs/>
-                                <w:i/>
-                                <w:iCs/>
-                              </w:rPr>
-                              <w:t xml:space="preserve"> Module</w:t>
+                              <w:t>Half Adder Module</w:t>
                             </w:r>
                           </w:p>
                         </w:txbxContent>
@@ -1854,27 +1920,7 @@
                           <w:i/>
                           <w:iCs/>
                         </w:rPr>
-                        <w:t>Half</w:t>
-                      </w:r>
-                      <w:r>
-                        <w:rPr>
-                          <w:rFonts w:ascii="Times New Roman" w:hAnsi="Times New Roman" w:cs="Times New Roman"/>
-                          <w:b/>
-                          <w:bCs/>
-                          <w:i/>
-                          <w:iCs/>
-                        </w:rPr>
-                        <w:t xml:space="preserve"> Adder</w:t>
-                      </w:r>
-                      <w:r>
-                        <w:rPr>
-                          <w:rFonts w:ascii="Times New Roman" w:hAnsi="Times New Roman" w:cs="Times New Roman"/>
-                          <w:b/>
-                          <w:bCs/>
-                          <w:i/>
-                          <w:iCs/>
-                        </w:rPr>
-                        <w:t xml:space="preserve"> Module</w:t>
+                        <w:t>Half Adder Module</w:t>
                       </w:r>
                     </w:p>
                   </w:txbxContent>
@@ -2204,27 +2250,7 @@
           <w:i/>
           <w:iCs/>
         </w:rPr>
-        <w:t xml:space="preserve">Waveform </w:t>
-      </w:r>
-      <w:r>
-        <w:rPr>
-          <w:rFonts w:ascii="Times New Roman" w:hAnsi="Times New Roman" w:cs="Times New Roman"/>
-          <w:b/>
-          <w:bCs/>
-          <w:i/>
-          <w:iCs/>
-        </w:rPr>
-        <w:t>Half</w:t>
-      </w:r>
-      <w:r>
-        <w:rPr>
-          <w:rFonts w:ascii="Times New Roman" w:hAnsi="Times New Roman" w:cs="Times New Roman"/>
-          <w:b/>
-          <w:bCs/>
-          <w:i/>
-          <w:iCs/>
-        </w:rPr>
-        <w:t xml:space="preserve"> Adder</w:t>
+        <w:t>Waveform Half Adder</w:t>
       </w:r>
     </w:p>
     <w:p>
@@ -2939,27 +2965,7 @@
           <w:i/>
           <w:iCs/>
         </w:rPr>
-        <w:t>N</w:t>
-      </w:r>
-      <w:r>
-        <w:rPr>
-          <w:rFonts w:ascii="Times New Roman" w:hAnsi="Times New Roman" w:cs="Times New Roman"/>
-          <w:b/>
-          <w:bCs/>
-          <w:i/>
-          <w:iCs/>
-        </w:rPr>
-        <w:t>-Bit Full Adder</w:t>
-      </w:r>
-      <w:r>
-        <w:rPr>
-          <w:rFonts w:ascii="Times New Roman" w:hAnsi="Times New Roman" w:cs="Times New Roman"/>
-          <w:b/>
-          <w:bCs/>
-          <w:i/>
-          <w:iCs/>
-        </w:rPr>
-        <w:t xml:space="preserve"> Module</w:t>
+        <w:t>N-Bit Full Adder Module</w:t>
       </w:r>
     </w:p>
     <w:p>
@@ -3075,27 +3081,7 @@
           <w:i/>
           <w:iCs/>
         </w:rPr>
-        <w:t xml:space="preserve">Waveform </w:t>
-      </w:r>
-      <w:r>
-        <w:rPr>
-          <w:rFonts w:ascii="Times New Roman" w:hAnsi="Times New Roman" w:cs="Times New Roman"/>
-          <w:b/>
-          <w:bCs/>
-          <w:i/>
-          <w:iCs/>
-        </w:rPr>
-        <w:t>4</w:t>
-      </w:r>
-      <w:r>
-        <w:rPr>
-          <w:rFonts w:ascii="Times New Roman" w:hAnsi="Times New Roman" w:cs="Times New Roman"/>
-          <w:b/>
-          <w:bCs/>
-          <w:i/>
-          <w:iCs/>
-        </w:rPr>
-        <w:t>-Bit Full Adder</w:t>
+        <w:t>Waveform 4-Bit Full Adder</w:t>
       </w:r>
     </w:p>
     <w:p>
@@ -3220,17 +3206,7 @@
           <w:i/>
           <w:iCs/>
         </w:rPr>
-        <w:t xml:space="preserve">Waveform </w:t>
-      </w:r>
-      <w:r>
-        <w:rPr>
-          <w:rFonts w:ascii="Times New Roman" w:hAnsi="Times New Roman" w:cs="Times New Roman"/>
-          <w:b/>
-          <w:bCs/>
-          <w:i/>
-          <w:iCs/>
-        </w:rPr>
-        <w:t>32-Bit Full Adder</w:t>
+        <w:t>Waveform 32-Bit Full Adder</w:t>
       </w:r>
       <w:r>
         <w:rPr>
@@ -3409,28 +3385,93 @@
       <w:pPr>
         <w:pStyle w:val="ListParagraph"/>
         <w:numPr>
-          <w:ilvl w:val="0"/>
+          <w:ilvl w:val="1"/>
           <w:numId w:val="13"/>
         </w:numPr>
         <w:spacing w:after="120" w:line="240" w:lineRule="auto"/>
-        <w:ind w:hanging="450"/>
-        <w:rPr>
-          <w:rFonts w:ascii="Times New Roman" w:hAnsi="Times New Roman" w:cs="Times New Roman"/>
-          <w:b/>
-          <w:bCs/>
-          <w:sz w:val="28"/>
-          <w:szCs w:val="28"/>
-        </w:rPr>
-      </w:pPr>
-      <w:r>
-        <w:rPr>
-          <w:rFonts w:ascii="Times New Roman" w:hAnsi="Times New Roman" w:cs="Times New Roman"/>
-          <w:b/>
-          <w:bCs/>
-          <w:sz w:val="28"/>
-          <w:szCs w:val="28"/>
-        </w:rPr>
-        <w:t>ROMs</w:t>
+        <w:rPr>
+          <w:rFonts w:ascii="Times New Roman" w:hAnsi="Times New Roman" w:cs="Times New Roman"/>
+          <w:b/>
+          <w:bCs/>
+          <w:sz w:val="28"/>
+          <w:szCs w:val="28"/>
+        </w:rPr>
+      </w:pPr>
+      <w:r>
+        <w:rPr>
+          <w:rFonts w:ascii="Times New Roman" w:hAnsi="Times New Roman" w:cs="Times New Roman"/>
+          <w:b/>
+          <w:bCs/>
+          <w:sz w:val="28"/>
+          <w:szCs w:val="28"/>
+        </w:rPr>
+        <w:t xml:space="preserve">4-Bit Design </w:t>
+      </w:r>
+    </w:p>
+    <w:p>
+      <w:pPr>
+        <w:spacing w:after="120" w:line="240" w:lineRule="auto"/>
+        <w:rPr>
+          <w:rFonts w:ascii="Times New Roman" w:hAnsi="Times New Roman" w:cs="Times New Roman"/>
+          <w:b/>
+          <w:bCs/>
+          <w:sz w:val="28"/>
+          <w:szCs w:val="28"/>
+        </w:rPr>
+      </w:pPr>
+    </w:p>
+    <w:p>
+      <w:pPr>
+        <w:pStyle w:val="ListParagraph"/>
+        <w:numPr>
+          <w:ilvl w:val="1"/>
+          <w:numId w:val="13"/>
+        </w:numPr>
+        <w:spacing w:after="120" w:line="240" w:lineRule="auto"/>
+        <w:rPr>
+          <w:rFonts w:ascii="Times New Roman" w:hAnsi="Times New Roman" w:cs="Times New Roman"/>
+          <w:b/>
+          <w:bCs/>
+          <w:sz w:val="28"/>
+          <w:szCs w:val="28"/>
+        </w:rPr>
+      </w:pPr>
+      <w:r>
+        <w:rPr>
+          <w:rFonts w:ascii="Times New Roman" w:hAnsi="Times New Roman" w:cs="Times New Roman"/>
+          <w:b/>
+          <w:bCs/>
+          <w:sz w:val="28"/>
+          <w:szCs w:val="28"/>
+        </w:rPr>
+        <w:t>4-Bit Verification</w:t>
+      </w:r>
+    </w:p>
+    <w:p>
+      <w:pPr>
+        <w:pStyle w:val="ListParagraph"/>
+        <w:numPr>
+          <w:ilvl w:val="1"/>
+          <w:numId w:val="13"/>
+        </w:numPr>
+        <w:spacing w:after="120" w:line="240" w:lineRule="auto"/>
+        <w:rPr>
+          <w:rFonts w:ascii="Times New Roman" w:hAnsi="Times New Roman" w:cs="Times New Roman"/>
+          <w:b/>
+          <w:bCs/>
+          <w:sz w:val="28"/>
+          <w:szCs w:val="28"/>
+        </w:rPr>
+      </w:pPr>
+      <w:r>
+        <w:rPr>
+          <w:rFonts w:ascii="Times New Roman" w:hAnsi="Times New Roman" w:cs="Times New Roman"/>
+          <w:b/>
+          <w:bCs/>
+          <w:sz w:val="28"/>
+          <w:szCs w:val="28"/>
+        </w:rPr>
+        <w:t xml:space="preserve">32-Bit Verification </w:t>
       </w:r>
     </w:p>
     <w:p>
@@ -3458,17 +3499,7 @@
           <w:sz w:val="28"/>
           <w:szCs w:val="28"/>
         </w:rPr>
-        <w:t>Carry Lookahead Adde</w:t>
-      </w:r>
-      <w:r>
-        <w:rPr>
-          <w:rFonts w:ascii="Times New Roman" w:hAnsi="Times New Roman" w:cs="Times New Roman"/>
-          <w:b/>
-          <w:bCs/>
-          <w:sz w:val="28"/>
-          <w:szCs w:val="28"/>
-        </w:rPr>
-        <w:t>r</w:t>
+        <w:t>ROMs</w:t>
       </w:r>
     </w:p>
     <w:p>
@@ -3496,7 +3527,7 @@
           <w:sz w:val="28"/>
           <w:szCs w:val="28"/>
         </w:rPr>
-        <w:t>Control</w:t>
+        <w:t>Carry Lookahead Adder</w:t>
       </w:r>
     </w:p>
     <w:p>
@@ -3524,7 +3555,7 @@
           <w:sz w:val="28"/>
           <w:szCs w:val="28"/>
         </w:rPr>
-        <w:t>Nodes</w:t>
+        <w:t>Control</w:t>
       </w:r>
     </w:p>
     <w:p>
@@ -3552,7 +3583,7 @@
           <w:sz w:val="28"/>
           <w:szCs w:val="28"/>
         </w:rPr>
-        <w:t>Layers</w:t>
+        <w:t>Nodes</w:t>
       </w:r>
     </w:p>
     <w:p>
@@ -3580,7 +3611,7 @@
           <w:sz w:val="28"/>
           <w:szCs w:val="28"/>
         </w:rPr>
-        <w:t>SoftMax</w:t>
+        <w:t>Layers</w:t>
       </w:r>
     </w:p>
     <w:p>
@@ -3608,6 +3639,34 @@
           <w:sz w:val="28"/>
           <w:szCs w:val="28"/>
         </w:rPr>
+        <w:t>SoftMax</w:t>
+      </w:r>
+    </w:p>
+    <w:p>
+      <w:pPr>
+        <w:pStyle w:val="ListParagraph"/>
+        <w:numPr>
+          <w:ilvl w:val="0"/>
+          <w:numId w:val="13"/>
+        </w:numPr>
+        <w:spacing w:after="120" w:line="240" w:lineRule="auto"/>
+        <w:ind w:hanging="450"/>
+        <w:rPr>
+          <w:rFonts w:ascii="Times New Roman" w:hAnsi="Times New Roman" w:cs="Times New Roman"/>
+          <w:b/>
+          <w:bCs/>
+          <w:sz w:val="28"/>
+          <w:szCs w:val="28"/>
+        </w:rPr>
+      </w:pPr>
+      <w:r>
+        <w:rPr>
+          <w:rFonts w:ascii="Times New Roman" w:hAnsi="Times New Roman" w:cs="Times New Roman"/>
+          <w:b/>
+          <w:bCs/>
+          <w:sz w:val="28"/>
+          <w:szCs w:val="28"/>
+        </w:rPr>
         <w:t>Network</w:t>
       </w:r>
     </w:p>
@@ -3644,6 +3703,7 @@
           <w:highlight w:val="green"/>
           <w:u w:val="single"/>
         </w:rPr>
+        <w:lastRenderedPageBreak/>
         <w:t>Part 4 Connecting the Network</w:t>
       </w:r>
       <w:r>
@@ -3777,7 +3837,6 @@
           <w:sz w:val="28"/>
           <w:szCs w:val="28"/>
         </w:rPr>
-        <w:lastRenderedPageBreak/>
         <w:t xml:space="preserve">Initial Attempt </w:t>
       </w:r>
     </w:p>
@@ -3859,7 +3918,25 @@
           <w:sz w:val="24"/>
           <w:szCs w:val="24"/>
         </w:rPr>
-        <w:t xml:space="preserve"> gave a warning saying that I needed 24448 Mbytes of RAM in order to run my design. </w:t>
+        <w:t xml:space="preserve"> gave a warning saying that I needed 24448 Mbytes of RAM </w:t>
+      </w:r>
+      <w:proofErr w:type="gramStart"/>
+      <w:r>
+        <w:rPr>
+          <w:rFonts w:ascii="Times New Roman" w:hAnsi="Times New Roman" w:cs="Times New Roman"/>
+          <w:sz w:val="24"/>
+          <w:szCs w:val="24"/>
+        </w:rPr>
+        <w:t>in order to</w:t>
+      </w:r>
+      <w:proofErr w:type="gramEnd"/>
+      <w:r>
+        <w:rPr>
+          <w:rFonts w:ascii="Times New Roman" w:hAnsi="Times New Roman" w:cs="Times New Roman"/>
+          <w:sz w:val="24"/>
+          <w:szCs w:val="24"/>
+        </w:rPr>
+        <w:t xml:space="preserve"> run my design. </w:t>
       </w:r>
       <w:proofErr w:type="spellStart"/>
       <w:r>
@@ -4207,6 +4284,7 @@
         <w:t xml:space="preserve"> of the </w:t>
       </w:r>
       <w:proofErr w:type="spellStart"/>
+      <w:proofErr w:type="gramStart"/>
       <w:r>
         <w:rPr>
           <w:rFonts w:ascii="Times New Roman" w:hAnsi="Times New Roman" w:cs="Times New Roman"/>
@@ -4216,6 +4294,7 @@
         <w:t>clk</w:t>
       </w:r>
       <w:proofErr w:type="spellEnd"/>
+      <w:proofErr w:type="gramEnd"/>
       <w:r>
         <w:rPr>
           <w:rFonts w:ascii="Times New Roman" w:hAnsi="Times New Roman" w:cs="Times New Roman"/>
@@ -4275,6 +4354,7 @@
           <w:sz w:val="24"/>
           <w:szCs w:val="24"/>
         </w:rPr>
+        <w:lastRenderedPageBreak/>
         <w:t>negedge</w:t>
       </w:r>
       <w:proofErr w:type="spellEnd"/>
@@ -4292,7 +4372,25 @@
           <w:sz w:val="24"/>
           <w:szCs w:val="24"/>
         </w:rPr>
-        <w:t>The adding also feeds into its self for getting the summation</w:t>
+        <w:t xml:space="preserve">The adding also feeds into </w:t>
+      </w:r>
+      <w:proofErr w:type="gramStart"/>
+      <w:r>
+        <w:rPr>
+          <w:rFonts w:ascii="Times New Roman" w:hAnsi="Times New Roman" w:cs="Times New Roman"/>
+          <w:sz w:val="24"/>
+          <w:szCs w:val="24"/>
+        </w:rPr>
+        <w:t>its self</w:t>
+      </w:r>
+      <w:proofErr w:type="gramEnd"/>
+      <w:r>
+        <w:rPr>
+          <w:rFonts w:ascii="Times New Roman" w:hAnsi="Times New Roman" w:cs="Times New Roman"/>
+          <w:sz w:val="24"/>
+          <w:szCs w:val="24"/>
+        </w:rPr>
+        <w:t xml:space="preserve"> for getting the summation</w:t>
       </w:r>
       <w:r>
         <w:rPr>
@@ -4415,7 +4513,6 @@
           <w:sz w:val="28"/>
           <w:szCs w:val="28"/>
         </w:rPr>
-        <w:lastRenderedPageBreak/>
         <w:drawing>
           <wp:anchor distT="0" distB="0" distL="114300" distR="114300" simplePos="0" relativeHeight="251659264" behindDoc="0" locked="0" layoutInCell="1" allowOverlap="1" wp14:anchorId="69F64E50" wp14:editId="7F692309">
             <wp:simplePos x="0" y="0"/>
@@ -4779,9 +4876,19 @@
           <w:sz w:val="24"/>
           <w:szCs w:val="24"/>
         </w:rPr>
-        <w:t>best_results.json</w:t>
+        <w:t>best_</w:t>
+      </w:r>
+      <w:proofErr w:type="gramStart"/>
+      <w:r>
+        <w:rPr>
+          <w:rFonts w:ascii="Times New Roman" w:hAnsi="Times New Roman" w:cs="Times New Roman"/>
+          <w:sz w:val="24"/>
+          <w:szCs w:val="24"/>
+        </w:rPr>
+        <w:t>results.json</w:t>
       </w:r>
       <w:proofErr w:type="spellEnd"/>
+      <w:proofErr w:type="gramEnd"/>
       <w:r>
         <w:rPr>
           <w:rFonts w:ascii="Times New Roman" w:hAnsi="Times New Roman" w:cs="Times New Roman"/>
@@ -4797,9 +4904,19 @@
           <w:sz w:val="24"/>
           <w:szCs w:val="24"/>
         </w:rPr>
-        <w:t>history_best_results.json</w:t>
+        <w:t>history_best_</w:t>
+      </w:r>
+      <w:proofErr w:type="gramStart"/>
+      <w:r>
+        <w:rPr>
+          <w:rFonts w:ascii="Times New Roman" w:hAnsi="Times New Roman" w:cs="Times New Roman"/>
+          <w:sz w:val="24"/>
+          <w:szCs w:val="24"/>
+        </w:rPr>
+        <w:t>results.json</w:t>
       </w:r>
       <w:proofErr w:type="spellEnd"/>
+      <w:proofErr w:type="gramEnd"/>
       <w:r>
         <w:rPr>
           <w:rFonts w:ascii="Times New Roman" w:hAnsi="Times New Roman" w:cs="Times New Roman"/>
@@ -4894,7 +5011,25 @@
           <w:sz w:val="24"/>
           <w:szCs w:val="24"/>
         </w:rPr>
-        <w:t xml:space="preserve">since that is the amount of pixels we will be processing in from the 28x28 grayscale image. </w:t>
+        <w:t xml:space="preserve">since that is the amount of </w:t>
+      </w:r>
+      <w:proofErr w:type="gramStart"/>
+      <w:r>
+        <w:rPr>
+          <w:rFonts w:ascii="Times New Roman" w:hAnsi="Times New Roman" w:cs="Times New Roman"/>
+          <w:sz w:val="24"/>
+          <w:szCs w:val="24"/>
+        </w:rPr>
+        <w:t>pixels</w:t>
+      </w:r>
+      <w:proofErr w:type="gramEnd"/>
+      <w:r>
+        <w:rPr>
+          <w:rFonts w:ascii="Times New Roman" w:hAnsi="Times New Roman" w:cs="Times New Roman"/>
+          <w:sz w:val="24"/>
+          <w:szCs w:val="24"/>
+        </w:rPr>
+        <w:t xml:space="preserve"> we will be processing in from the 28x28 grayscale image. </w:t>
       </w:r>
     </w:p>
     <w:p>
@@ -5327,9 +5462,19 @@
           <w:sz w:val="24"/>
           <w:szCs w:val="24"/>
         </w:rPr>
-        <w:t>best_results.json</w:t>
+        <w:t>best_</w:t>
+      </w:r>
+      <w:proofErr w:type="gramStart"/>
+      <w:r>
+        <w:rPr>
+          <w:rFonts w:ascii="Times New Roman" w:hAnsi="Times New Roman" w:cs="Times New Roman"/>
+          <w:sz w:val="24"/>
+          <w:szCs w:val="24"/>
+        </w:rPr>
+        <w:t>results.json</w:t>
       </w:r>
       <w:proofErr w:type="spellEnd"/>
+      <w:proofErr w:type="gramEnd"/>
       <w:r>
         <w:rPr>
           <w:rFonts w:ascii="Times New Roman" w:hAnsi="Times New Roman" w:cs="Times New Roman"/>
@@ -5419,6 +5564,7 @@
         <w:t xml:space="preserve">Using </w:t>
       </w:r>
       <w:proofErr w:type="spellStart"/>
+      <w:proofErr w:type="gramStart"/>
       <w:r>
         <w:rPr>
           <w:rFonts w:ascii="Times New Roman" w:hAnsi="Times New Roman" w:cs="Times New Roman"/>
@@ -5428,6 +5574,7 @@
         <w:t>Qm.n</w:t>
       </w:r>
       <w:proofErr w:type="spellEnd"/>
+      <w:proofErr w:type="gramEnd"/>
       <w:r>
         <w:rPr>
           <w:rFonts w:ascii="Times New Roman" w:hAnsi="Times New Roman" w:cs="Times New Roman"/>
@@ -5659,7 +5806,25 @@
           <w:sz w:val="24"/>
           <w:szCs w:val="24"/>
         </w:rPr>
-        <w:t xml:space="preserve"> once I get everything implemented in order to have better accuracy)</w:t>
+        <w:t xml:space="preserve"> once I get everything implemented </w:t>
+      </w:r>
+      <w:proofErr w:type="gramStart"/>
+      <w:r>
+        <w:rPr>
+          <w:rFonts w:ascii="Times New Roman" w:hAnsi="Times New Roman" w:cs="Times New Roman"/>
+          <w:sz w:val="24"/>
+          <w:szCs w:val="24"/>
+        </w:rPr>
+        <w:t>in order to</w:t>
+      </w:r>
+      <w:proofErr w:type="gramEnd"/>
+      <w:r>
+        <w:rPr>
+          <w:rFonts w:ascii="Times New Roman" w:hAnsi="Times New Roman" w:cs="Times New Roman"/>
+          <w:sz w:val="24"/>
+          <w:szCs w:val="24"/>
+        </w:rPr>
+        <w:t xml:space="preserve"> have better accuracy)</w:t>
       </w:r>
     </w:p>
     <w:p>
@@ -6563,6 +6728,7 @@
         <w:t>the actual result. The chop will vary later based on the (</w:t>
       </w:r>
       <w:proofErr w:type="spellStart"/>
+      <w:proofErr w:type="gramStart"/>
       <w:r>
         <w:rPr>
           <w:rFonts w:ascii="Times New Roman" w:hAnsi="Times New Roman" w:cs="Times New Roman"/>
@@ -6572,6 +6738,7 @@
         <w:t>Qm.n</w:t>
       </w:r>
       <w:proofErr w:type="spellEnd"/>
+      <w:proofErr w:type="gramEnd"/>
       <w:r>
         <w:rPr>
           <w:rFonts w:ascii="Times New Roman" w:hAnsi="Times New Roman" w:cs="Times New Roman"/>
@@ -7623,7 +7790,25 @@
           <w:sz w:val="24"/>
           <w:szCs w:val="24"/>
         </w:rPr>
-        <w:t xml:space="preserve"> I will need to modify by removing the full adders and replacing them with the a combination of n-bit CLAs where n is less than or equal to 4. </w:t>
+        <w:t xml:space="preserve"> I will need to modify by removing the full adders and replacing them with </w:t>
+      </w:r>
+      <w:proofErr w:type="gramStart"/>
+      <w:r>
+        <w:rPr>
+          <w:rFonts w:ascii="Times New Roman" w:hAnsi="Times New Roman" w:cs="Times New Roman"/>
+          <w:sz w:val="24"/>
+          <w:szCs w:val="24"/>
+        </w:rPr>
+        <w:t>the a</w:t>
+      </w:r>
+      <w:proofErr w:type="gramEnd"/>
+      <w:r>
+        <w:rPr>
+          <w:rFonts w:ascii="Times New Roman" w:hAnsi="Times New Roman" w:cs="Times New Roman"/>
+          <w:sz w:val="24"/>
+          <w:szCs w:val="24"/>
+        </w:rPr>
+        <w:t xml:space="preserve"> combination of n-bit CLAs where n is less than or equal to 4. </w:t>
       </w:r>
     </w:p>
     <w:p>

</xml_diff>

<commit_message>
Tested individual parts in modelsim and saved image.
</commit_message>
<xml_diff>
--- a/Reports/Final Report.docx
+++ b/Reports/Final Report.docx
@@ -292,25 +292,7 @@
           <w:sz w:val="24"/>
           <w:szCs w:val="24"/>
         </w:rPr>
-        <w:t xml:space="preserve">the Network fully built and tested verifying that the correct digit was detected for the loaded in picture values. So, I did complete the project, but I did not get around to implementing the </w:t>
-      </w:r>
-      <w:proofErr w:type="spellStart"/>
-      <w:r>
-        <w:rPr>
-          <w:rFonts w:ascii="Times New Roman" w:hAnsi="Times New Roman" w:cs="Times New Roman"/>
-          <w:sz w:val="24"/>
-          <w:szCs w:val="24"/>
-        </w:rPr>
-        <w:t>dadda</w:t>
-      </w:r>
-      <w:proofErr w:type="spellEnd"/>
-      <w:r>
-        <w:rPr>
-          <w:rFonts w:ascii="Times New Roman" w:hAnsi="Times New Roman" w:cs="Times New Roman"/>
-          <w:sz w:val="24"/>
-          <w:szCs w:val="24"/>
-        </w:rPr>
-        <w:t>-multiplier, the CLA</w:t>
+        <w:t>the Network fully built and tested verifying that the correct digit was detected for the loaded in picture values. So, I did complete the project, but I did not get around to implementing the dadda-multiplier, the CLA</w:t>
       </w:r>
       <w:r>
         <w:rPr>
@@ -342,25 +324,7 @@
           <w:sz w:val="24"/>
           <w:szCs w:val="24"/>
         </w:rPr>
-        <w:t xml:space="preserve">I also implemented a </w:t>
-      </w:r>
-      <w:proofErr w:type="spellStart"/>
-      <w:r>
-        <w:rPr>
-          <w:rFonts w:ascii="Times New Roman" w:hAnsi="Times New Roman" w:cs="Times New Roman"/>
-          <w:sz w:val="24"/>
-          <w:szCs w:val="24"/>
-        </w:rPr>
-        <w:t>softmax</w:t>
-      </w:r>
-      <w:proofErr w:type="spellEnd"/>
-      <w:r>
-        <w:rPr>
-          <w:rFonts w:ascii="Times New Roman" w:hAnsi="Times New Roman" w:cs="Times New Roman"/>
-          <w:sz w:val="24"/>
-          <w:szCs w:val="24"/>
-        </w:rPr>
-        <w:t xml:space="preserve"> with before and after waveforms of the network. </w:t>
+        <w:t xml:space="preserve">I also implemented a softmax with before and after waveforms of the network. </w:t>
       </w:r>
       <w:r>
         <w:rPr>
@@ -376,25 +340,7 @@
           <w:sz w:val="24"/>
           <w:szCs w:val="24"/>
         </w:rPr>
-        <w:t xml:space="preserve">of connecting everything together that I will discuss later, but that required optimization took a long amount of time implementing. Which is why I did not get to the </w:t>
-      </w:r>
-      <w:proofErr w:type="spellStart"/>
-      <w:r>
-        <w:rPr>
-          <w:rFonts w:ascii="Times New Roman" w:hAnsi="Times New Roman" w:cs="Times New Roman"/>
-          <w:sz w:val="24"/>
-          <w:szCs w:val="24"/>
-        </w:rPr>
-        <w:t>dadda</w:t>
-      </w:r>
-      <w:proofErr w:type="spellEnd"/>
-      <w:r>
-        <w:rPr>
-          <w:rFonts w:ascii="Times New Roman" w:hAnsi="Times New Roman" w:cs="Times New Roman"/>
-          <w:sz w:val="24"/>
-          <w:szCs w:val="24"/>
-        </w:rPr>
-        <w:t>-multiplier, or the CLA. I made my own custom float to fixed-point converter as well as a fixed-point to float converter. The later one was needed to verify results of the 32-bit adder and 32-bit multiplier.</w:t>
+        <w:t>of connecting everything together that I will discuss later, but that required optimization took a long amount of time implementing. Which is why I did not get to the dadda-multiplier, or the CLA. I made my own custom float to fixed-point converter as well as a fixed-point to float converter. The later one was needed to verify results of the 32-bit adder and 32-bit multiplier.</w:t>
       </w:r>
       <w:r>
         <w:rPr>
@@ -434,25 +380,7 @@
           <w:sz w:val="24"/>
           <w:szCs w:val="24"/>
         </w:rPr>
-        <w:t xml:space="preserve"> my trained </w:t>
-      </w:r>
-      <w:proofErr w:type="spellStart"/>
-      <w:r>
-        <w:rPr>
-          <w:rFonts w:ascii="Times New Roman" w:hAnsi="Times New Roman" w:cs="Times New Roman"/>
-          <w:sz w:val="24"/>
-          <w:szCs w:val="24"/>
-        </w:rPr>
-        <w:t>Pytorch</w:t>
-      </w:r>
-      <w:proofErr w:type="spellEnd"/>
-      <w:r>
-        <w:rPr>
-          <w:rFonts w:ascii="Times New Roman" w:hAnsi="Times New Roman" w:cs="Times New Roman"/>
-          <w:sz w:val="24"/>
-          <w:szCs w:val="24"/>
-        </w:rPr>
-        <w:t xml:space="preserve"> network that I got to be at 100% accuracy. </w:t>
+        <w:t xml:space="preserve"> my trained Pytorch network that I got to be at 100% accuracy. </w:t>
       </w:r>
     </w:p>
     <w:p>
@@ -612,25 +540,7 @@
           <w:sz w:val="24"/>
           <w:szCs w:val="24"/>
         </w:rPr>
-        <w:t xml:space="preserve">To allow me to quickly get to the best accuracy with my </w:t>
-      </w:r>
-      <w:proofErr w:type="spellStart"/>
-      <w:r>
-        <w:rPr>
-          <w:rFonts w:ascii="Times New Roman" w:hAnsi="Times New Roman" w:cs="Times New Roman"/>
-          <w:sz w:val="24"/>
-          <w:szCs w:val="24"/>
-        </w:rPr>
-        <w:t>Pytorch</w:t>
-      </w:r>
-      <w:proofErr w:type="spellEnd"/>
-      <w:r>
-        <w:rPr>
-          <w:rFonts w:ascii="Times New Roman" w:hAnsi="Times New Roman" w:cs="Times New Roman"/>
-          <w:sz w:val="24"/>
-          <w:szCs w:val="24"/>
-        </w:rPr>
-        <w:t xml:space="preserve"> Network I utilized a python dictionary. It contained arrays for learning rate, batch size, shuffling, and epochs. The arrays had varying data types</w:t>
+        <w:t>To allow me to quickly get to the best accuracy with my Pytorch Network I utilized a python dictionary. It contained arrays for learning rate, batch size, shuffling, and epochs. The arrays had varying data types</w:t>
       </w:r>
       <w:r>
         <w:rPr>
@@ -777,25 +687,7 @@
           <w:sz w:val="24"/>
           <w:szCs w:val="24"/>
         </w:rPr>
-        <w:t xml:space="preserve"> of epochs indicates the number of times that </w:t>
-      </w:r>
-      <w:proofErr w:type="spellStart"/>
-      <w:r>
-        <w:rPr>
-          <w:rFonts w:ascii="Times New Roman" w:hAnsi="Times New Roman" w:cs="Times New Roman"/>
-          <w:sz w:val="24"/>
-          <w:szCs w:val="24"/>
-        </w:rPr>
-        <w:t>pytorch</w:t>
-      </w:r>
-      <w:proofErr w:type="spellEnd"/>
-      <w:r>
-        <w:rPr>
-          <w:rFonts w:ascii="Times New Roman" w:hAnsi="Times New Roman" w:cs="Times New Roman"/>
-          <w:sz w:val="24"/>
-          <w:szCs w:val="24"/>
-        </w:rPr>
-        <w:t xml:space="preserve"> will correct the Network. </w:t>
+        <w:t xml:space="preserve"> of epochs indicates the number of times that pytorch will correct the Network. </w:t>
       </w:r>
     </w:p>
     <w:p>
@@ -865,107 +757,15 @@
           <w:sz w:val="24"/>
           <w:szCs w:val="24"/>
         </w:rPr>
-        <w:t xml:space="preserve">My laptop has a Nvidia GPU which is </w:t>
-      </w:r>
-      <w:proofErr w:type="spellStart"/>
-      <w:r>
-        <w:rPr>
-          <w:rFonts w:ascii="Times New Roman" w:hAnsi="Times New Roman" w:cs="Times New Roman"/>
-          <w:sz w:val="24"/>
-          <w:szCs w:val="24"/>
-        </w:rPr>
-        <w:t>cuda</w:t>
-      </w:r>
-      <w:proofErr w:type="spellEnd"/>
-      <w:r>
-        <w:rPr>
-          <w:rFonts w:ascii="Times New Roman" w:hAnsi="Times New Roman" w:cs="Times New Roman"/>
-          <w:sz w:val="24"/>
-          <w:szCs w:val="24"/>
-        </w:rPr>
-        <w:t xml:space="preserve"> capable, and </w:t>
-      </w:r>
-      <w:proofErr w:type="spellStart"/>
-      <w:r>
-        <w:rPr>
-          <w:rFonts w:ascii="Times New Roman" w:hAnsi="Times New Roman" w:cs="Times New Roman"/>
-          <w:sz w:val="24"/>
-          <w:szCs w:val="24"/>
-        </w:rPr>
-        <w:t>pytorch</w:t>
-      </w:r>
-      <w:proofErr w:type="spellEnd"/>
-      <w:r>
-        <w:rPr>
-          <w:rFonts w:ascii="Times New Roman" w:hAnsi="Times New Roman" w:cs="Times New Roman"/>
-          <w:sz w:val="24"/>
-          <w:szCs w:val="24"/>
-        </w:rPr>
-        <w:t xml:space="preserve"> makes using </w:t>
-      </w:r>
-      <w:proofErr w:type="spellStart"/>
-      <w:r>
-        <w:rPr>
-          <w:rFonts w:ascii="Times New Roman" w:hAnsi="Times New Roman" w:cs="Times New Roman"/>
-          <w:sz w:val="24"/>
-          <w:szCs w:val="24"/>
-        </w:rPr>
-        <w:t>cuda</w:t>
-      </w:r>
-      <w:proofErr w:type="spellEnd"/>
-      <w:r>
-        <w:rPr>
-          <w:rFonts w:ascii="Times New Roman" w:hAnsi="Times New Roman" w:cs="Times New Roman"/>
-          <w:sz w:val="24"/>
-          <w:szCs w:val="24"/>
-        </w:rPr>
-        <w:t xml:space="preserve"> cores ridiculously easy. By simply </w:t>
-      </w:r>
-      <w:r>
-        <w:rPr>
-          <w:rFonts w:ascii="Times New Roman" w:hAnsi="Times New Roman" w:cs="Times New Roman"/>
-          <w:sz w:val="24"/>
-          <w:szCs w:val="24"/>
-        </w:rPr>
-        <w:t xml:space="preserve">setting the </w:t>
-      </w:r>
-      <w:proofErr w:type="spellStart"/>
-      <w:proofErr w:type="gramStart"/>
-      <w:r>
-        <w:rPr>
-          <w:rFonts w:ascii="Times New Roman" w:hAnsi="Times New Roman" w:cs="Times New Roman"/>
-          <w:sz w:val="24"/>
-          <w:szCs w:val="24"/>
-        </w:rPr>
-        <w:t>torch.device</w:t>
-      </w:r>
-      <w:proofErr w:type="spellEnd"/>
-      <w:proofErr w:type="gramEnd"/>
-      <w:r>
-        <w:rPr>
-          <w:rFonts w:ascii="Times New Roman" w:hAnsi="Times New Roman" w:cs="Times New Roman"/>
-          <w:sz w:val="24"/>
-          <w:szCs w:val="24"/>
-        </w:rPr>
-        <w:t xml:space="preserve"> to cuda:0 indicating the first GPU on the system, and then using .to(the set device) everything was loaded to the GPU. Using the GPU allows for larger batch sizes to be executed way faster than can be done on the CPU. Which allowed me to reach the 100% accuracy faster by using big batch sizes. If I was not going to use large batch sizes using the GPU could </w:t>
-      </w:r>
-      <w:proofErr w:type="gramStart"/>
-      <w:r>
-        <w:rPr>
-          <w:rFonts w:ascii="Times New Roman" w:hAnsi="Times New Roman" w:cs="Times New Roman"/>
-          <w:sz w:val="24"/>
-          <w:szCs w:val="24"/>
-        </w:rPr>
-        <w:t>actually be</w:t>
-      </w:r>
-      <w:proofErr w:type="gramEnd"/>
-      <w:r>
-        <w:rPr>
-          <w:rFonts w:ascii="Times New Roman" w:hAnsi="Times New Roman" w:cs="Times New Roman"/>
-          <w:sz w:val="24"/>
-          <w:szCs w:val="24"/>
-        </w:rPr>
-        <w:t xml:space="preserve"> slower since there is some delay from passing the data from the CPU to the GPU. </w:t>
+        <w:t xml:space="preserve">My laptop has a Nvidia GPU which is cuda capable, and pytorch makes using cuda cores ridiculously easy. By simply </w:t>
+      </w:r>
+      <w:r>
+        <w:rPr>
+          <w:rFonts w:ascii="Times New Roman" w:hAnsi="Times New Roman" w:cs="Times New Roman"/>
+          <w:sz w:val="24"/>
+          <w:szCs w:val="24"/>
+        </w:rPr>
+        <w:t xml:space="preserve">setting the torch.device to cuda:0 indicating the first GPU on the system, and then using .to(the set device) everything was loaded to the GPU. Using the GPU allows for larger batch sizes to be executed way faster than can be done on the CPU. Which allowed me to reach the 100% accuracy faster by using big batch sizes. If I was not going to use large batch sizes using the GPU could actually be slower since there is some delay from passing the data from the CPU to the GPU. </w:t>
       </w:r>
     </w:p>
     <w:p>
@@ -1020,53 +820,7 @@
           <w:sz w:val="24"/>
           <w:szCs w:val="24"/>
         </w:rPr>
-        <w:t xml:space="preserve">appears I would save the weights and biases to the corresponding json element. After all epochs are ran the code will write the json data to </w:t>
-      </w:r>
-      <w:proofErr w:type="spellStart"/>
-      <w:r>
-        <w:rPr>
-          <w:rFonts w:ascii="Times New Roman" w:hAnsi="Times New Roman" w:cs="Times New Roman"/>
-          <w:sz w:val="24"/>
-          <w:szCs w:val="24"/>
-        </w:rPr>
-        <w:t>best_</w:t>
-      </w:r>
-      <w:proofErr w:type="gramStart"/>
-      <w:r>
-        <w:rPr>
-          <w:rFonts w:ascii="Times New Roman" w:hAnsi="Times New Roman" w:cs="Times New Roman"/>
-          <w:sz w:val="24"/>
-          <w:szCs w:val="24"/>
-        </w:rPr>
-        <w:t>results.json</w:t>
-      </w:r>
-      <w:proofErr w:type="spellEnd"/>
-      <w:proofErr w:type="gramEnd"/>
-      <w:r>
-        <w:rPr>
-          <w:rFonts w:ascii="Times New Roman" w:hAnsi="Times New Roman" w:cs="Times New Roman"/>
-          <w:sz w:val="24"/>
-          <w:szCs w:val="24"/>
-        </w:rPr>
-        <w:t xml:space="preserve"> and add a new entry into </w:t>
-      </w:r>
-      <w:proofErr w:type="spellStart"/>
-      <w:r>
-        <w:rPr>
-          <w:rFonts w:ascii="Times New Roman" w:hAnsi="Times New Roman" w:cs="Times New Roman"/>
-          <w:sz w:val="24"/>
-          <w:szCs w:val="24"/>
-        </w:rPr>
-        <w:t>history_best_results.json</w:t>
-      </w:r>
-      <w:proofErr w:type="spellEnd"/>
-      <w:r>
-        <w:rPr>
-          <w:rFonts w:ascii="Times New Roman" w:hAnsi="Times New Roman" w:cs="Times New Roman"/>
-          <w:sz w:val="24"/>
-          <w:szCs w:val="24"/>
-        </w:rPr>
-        <w:t xml:space="preserve">. The history was to be used as a reference for what parameters have gotten me the best results. The weights and biases are saved as floating point in those files to be parsed later. </w:t>
+        <w:t xml:space="preserve">appears I would save the weights and biases to the corresponding json element. After all epochs are ran the code will write the json data to best_results.json and add a new entry into history_best_results.json. The history was to be used as a reference for what parameters have gotten me the best results. The weights and biases are saved as floating point in those files to be parsed later. </w:t>
       </w:r>
     </w:p>
     <w:p>
@@ -1168,87 +922,15 @@
           <w:sz w:val="24"/>
           <w:szCs w:val="24"/>
         </w:rPr>
-        <w:t xml:space="preserve">For converting the floating point to fixed </w:t>
-      </w:r>
-      <w:proofErr w:type="gramStart"/>
-      <w:r>
-        <w:rPr>
-          <w:rFonts w:ascii="Times New Roman" w:hAnsi="Times New Roman" w:cs="Times New Roman"/>
-          <w:sz w:val="24"/>
-          <w:szCs w:val="24"/>
-        </w:rPr>
-        <w:t>point</w:t>
-      </w:r>
-      <w:proofErr w:type="gramEnd"/>
-      <w:r>
-        <w:rPr>
-          <w:rFonts w:ascii="Times New Roman" w:hAnsi="Times New Roman" w:cs="Times New Roman"/>
-          <w:sz w:val="24"/>
-          <w:szCs w:val="24"/>
-        </w:rPr>
-        <w:t xml:space="preserve"> I load the data from </w:t>
-      </w:r>
-      <w:proofErr w:type="spellStart"/>
-      <w:r>
-        <w:rPr>
-          <w:rFonts w:ascii="Times New Roman" w:hAnsi="Times New Roman" w:cs="Times New Roman"/>
-          <w:sz w:val="24"/>
-          <w:szCs w:val="24"/>
-        </w:rPr>
-        <w:t>best_resuls.json</w:t>
-      </w:r>
-      <w:proofErr w:type="spellEnd"/>
-      <w:r>
-        <w:rPr>
-          <w:rFonts w:ascii="Times New Roman" w:hAnsi="Times New Roman" w:cs="Times New Roman"/>
-          <w:sz w:val="24"/>
-          <w:szCs w:val="24"/>
-        </w:rPr>
-        <w:t xml:space="preserve"> file looping through the weight and bias arrays passing the value through my converter to a new json variable. </w:t>
-      </w:r>
-      <w:r>
-        <w:rPr>
-          <w:rFonts w:ascii="Times New Roman" w:hAnsi="Times New Roman" w:cs="Times New Roman"/>
-          <w:sz w:val="24"/>
-          <w:szCs w:val="24"/>
-        </w:rPr>
-        <w:t xml:space="preserve">Then output each weight array to </w:t>
-      </w:r>
-      <w:proofErr w:type="gramStart"/>
-      <w:r>
-        <w:rPr>
-          <w:rFonts w:ascii="Times New Roman" w:hAnsi="Times New Roman" w:cs="Times New Roman"/>
-          <w:sz w:val="24"/>
-          <w:szCs w:val="24"/>
-        </w:rPr>
-        <w:t>its</w:t>
-      </w:r>
-      <w:proofErr w:type="gramEnd"/>
-      <w:r>
-        <w:rPr>
-          <w:rFonts w:ascii="Times New Roman" w:hAnsi="Times New Roman" w:cs="Times New Roman"/>
-          <w:sz w:val="24"/>
-          <w:szCs w:val="24"/>
-        </w:rPr>
-        <w:t xml:space="preserve"> correspond </w:t>
-      </w:r>
-      <w:proofErr w:type="spellStart"/>
-      <w:r>
-        <w:rPr>
-          <w:rFonts w:ascii="Times New Roman" w:hAnsi="Times New Roman" w:cs="Times New Roman"/>
-          <w:sz w:val="24"/>
-          <w:szCs w:val="24"/>
-        </w:rPr>
-        <w:t>dat</w:t>
-      </w:r>
-      <w:proofErr w:type="spellEnd"/>
-      <w:r>
-        <w:rPr>
-          <w:rFonts w:ascii="Times New Roman" w:hAnsi="Times New Roman" w:cs="Times New Roman"/>
-          <w:sz w:val="24"/>
-          <w:szCs w:val="24"/>
-        </w:rPr>
-        <w:t xml:space="preserve"> file since the weight is a 2D array where each first index corresponds to the node the weights belong to. For the bias I just put them in one file and will have each node receive the correct bias index. </w:t>
+        <w:t xml:space="preserve">For converting the floating point to fixed point I load the data from best_resuls.json file looping through the weight and bias arrays passing the value through my converter to a new json variable. </w:t>
+      </w:r>
+      <w:r>
+        <w:rPr>
+          <w:rFonts w:ascii="Times New Roman" w:hAnsi="Times New Roman" w:cs="Times New Roman"/>
+          <w:sz w:val="24"/>
+          <w:szCs w:val="24"/>
+        </w:rPr>
+        <w:t xml:space="preserve">Then output each weight array to its correspond dat file since the weight is a 2D array where each first index corresponds to the node the weights belong to. For the bias I just put them in one file and will have each node receive the correct bias index. </w:t>
       </w:r>
     </w:p>
     <w:p>
@@ -1267,27 +949,7 @@
           <w:sz w:val="24"/>
           <w:szCs w:val="24"/>
         </w:rPr>
-        <w:t xml:space="preserve">My converter does signed fixed point conversion with Q17.14 in </w:t>
-      </w:r>
-      <w:proofErr w:type="spellStart"/>
-      <w:proofErr w:type="gramStart"/>
-      <w:r>
-        <w:rPr>
-          <w:rFonts w:ascii="Times New Roman" w:hAnsi="Times New Roman" w:cs="Times New Roman"/>
-          <w:sz w:val="24"/>
-          <w:szCs w:val="24"/>
-        </w:rPr>
-        <w:t>Qm.n</w:t>
-      </w:r>
-      <w:proofErr w:type="spellEnd"/>
-      <w:proofErr w:type="gramEnd"/>
-      <w:r>
-        <w:rPr>
-          <w:rFonts w:ascii="Times New Roman" w:hAnsi="Times New Roman" w:cs="Times New Roman"/>
-          <w:sz w:val="24"/>
-          <w:szCs w:val="24"/>
-        </w:rPr>
-        <w:t xml:space="preserve"> notation where m is the number of integer bits and n is the number fractional bits</w:t>
+        <w:t>My converter does signed fixed point conversion with Q17.14 in Qm.n notation where m is the number of integer bits and n is the number fractional bits</w:t>
       </w:r>
       <w:r>
         <w:rPr>
@@ -1311,25 +973,7 @@
           <w:sz w:val="24"/>
           <w:szCs w:val="24"/>
         </w:rPr>
-        <w:t xml:space="preserve">Initially I was thinking that there did not need to be many bits </w:t>
-      </w:r>
-      <w:proofErr w:type="spellStart"/>
-      <w:r>
-        <w:rPr>
-          <w:rFonts w:ascii="Times New Roman" w:hAnsi="Times New Roman" w:cs="Times New Roman"/>
-          <w:sz w:val="24"/>
-          <w:szCs w:val="24"/>
-        </w:rPr>
-        <w:t>for m</w:t>
-      </w:r>
-      <w:proofErr w:type="spellEnd"/>
-      <w:r>
-        <w:rPr>
-          <w:rFonts w:ascii="Times New Roman" w:hAnsi="Times New Roman" w:cs="Times New Roman"/>
-          <w:sz w:val="24"/>
-          <w:szCs w:val="24"/>
-        </w:rPr>
-        <w:t xml:space="preserve">, but then I started thinking about how the final values are calculated. Where all the input pixels are times by a weight value and then added together. Doing worst case that doesn’t really make since to do since an entire white picture is not going to happen, and </w:t>
+        <w:t xml:space="preserve">Initially I was thinking that there did not need to be many bits for m, but then I started thinking about how the final values are calculated. Where all the input pixels are times by a weight value and then added together. Doing worst case that doesn’t really make since to do since an entire white picture is not going to happen, and </w:t>
       </w:r>
       <w:r>
         <w:rPr>
@@ -1544,25 +1188,7 @@
           <w:sz w:val="24"/>
           <w:szCs w:val="24"/>
         </w:rPr>
-        <w:t xml:space="preserve">and then loop through until a </w:t>
-      </w:r>
-      <w:proofErr w:type="gramStart"/>
-      <w:r>
-        <w:rPr>
-          <w:rFonts w:ascii="Times New Roman" w:hAnsi="Times New Roman" w:cs="Times New Roman"/>
-          <w:sz w:val="24"/>
-          <w:szCs w:val="24"/>
-        </w:rPr>
-        <w:t>0 target</w:t>
-      </w:r>
-      <w:proofErr w:type="gramEnd"/>
-      <w:r>
-        <w:rPr>
-          <w:rFonts w:ascii="Times New Roman" w:hAnsi="Times New Roman" w:cs="Times New Roman"/>
-          <w:sz w:val="24"/>
-          <w:szCs w:val="24"/>
-        </w:rPr>
-        <w:t xml:space="preserve"> label</w:t>
+        <w:t>and then loop through until a 0 target label</w:t>
       </w:r>
       <w:r>
         <w:rPr>
@@ -1610,25 +1236,7 @@
           <w:sz w:val="24"/>
           <w:szCs w:val="24"/>
         </w:rPr>
-        <w:t xml:space="preserve">value through my converter then to the </w:t>
-      </w:r>
-      <w:proofErr w:type="spellStart"/>
-      <w:r>
-        <w:rPr>
-          <w:rFonts w:ascii="Times New Roman" w:hAnsi="Times New Roman" w:cs="Times New Roman"/>
-          <w:sz w:val="24"/>
-          <w:szCs w:val="24"/>
-        </w:rPr>
-        <w:t>dat</w:t>
-      </w:r>
-      <w:proofErr w:type="spellEnd"/>
-      <w:r>
-        <w:rPr>
-          <w:rFonts w:ascii="Times New Roman" w:hAnsi="Times New Roman" w:cs="Times New Roman"/>
-          <w:sz w:val="24"/>
-          <w:szCs w:val="24"/>
-        </w:rPr>
-        <w:t xml:space="preserve"> file for that image target. I only </w:t>
+        <w:t xml:space="preserve">value through my converter then to the dat file for that image target. I only </w:t>
       </w:r>
       <w:r>
         <w:rPr>
@@ -2729,7 +2337,7 @@
           <w:noProof/>
         </w:rPr>
         <w:drawing>
-          <wp:anchor distT="0" distB="0" distL="114300" distR="114300" simplePos="0" relativeHeight="251662336" behindDoc="0" locked="0" layoutInCell="1" allowOverlap="1" wp14:anchorId="63209FAF" wp14:editId="50C28348">
+          <wp:anchor distT="0" distB="0" distL="114300" distR="114300" simplePos="0" relativeHeight="251662336" behindDoc="0" locked="0" layoutInCell="1" allowOverlap="1" wp14:anchorId="63209FAF" wp14:editId="100BB9B0">
             <wp:simplePos x="0" y="0"/>
             <wp:positionH relativeFrom="margin">
               <wp:align>center</wp:align>
@@ -2856,39 +2464,16 @@
       </w:pPr>
       <w:r>
         <w:rPr>
-          <w:rFonts w:ascii="Times New Roman" w:hAnsi="Times New Roman" w:cs="Times New Roman"/>
-          <w:b/>
-          <w:bCs/>
-          <w:i/>
-          <w:iCs/>
-        </w:rPr>
-        <w:t>N-bit Full Adder Submodule Level</w:t>
-      </w:r>
-    </w:p>
-    <w:p>
-      <w:pPr>
-        <w:spacing w:after="120" w:line="240" w:lineRule="auto"/>
-        <w:jc w:val="center"/>
-        <w:rPr>
-          <w:rFonts w:ascii="Times New Roman" w:hAnsi="Times New Roman" w:cs="Times New Roman"/>
-          <w:b/>
-          <w:bCs/>
-          <w:sz w:val="28"/>
-          <w:szCs w:val="28"/>
-        </w:rPr>
-      </w:pPr>
-      <w:r>
-        <w:rPr>
           <w:noProof/>
         </w:rPr>
         <w:drawing>
-          <wp:anchor distT="0" distB="0" distL="114300" distR="114300" simplePos="0" relativeHeight="251663360" behindDoc="0" locked="0" layoutInCell="1" allowOverlap="1" wp14:anchorId="70EAD90E" wp14:editId="5785366E">
+          <wp:anchor distT="0" distB="0" distL="114300" distR="114300" simplePos="0" relativeHeight="251663360" behindDoc="0" locked="0" layoutInCell="1" allowOverlap="1" wp14:anchorId="70EAD90E" wp14:editId="4EE107A2">
             <wp:simplePos x="0" y="0"/>
             <wp:positionH relativeFrom="margin">
               <wp:align>center</wp:align>
             </wp:positionH>
             <wp:positionV relativeFrom="paragraph">
-              <wp:posOffset>280035</wp:posOffset>
+              <wp:posOffset>2080684</wp:posOffset>
             </wp:positionV>
             <wp:extent cx="2315210" cy="1012825"/>
             <wp:effectExtent l="38100" t="38100" r="104140" b="73025"/>
@@ -2944,6 +2529,28 @@
           </wp:anchor>
         </w:drawing>
       </w:r>
+      <w:r>
+        <w:rPr>
+          <w:rFonts w:ascii="Times New Roman" w:hAnsi="Times New Roman" w:cs="Times New Roman"/>
+          <w:b/>
+          <w:bCs/>
+          <w:i/>
+          <w:iCs/>
+        </w:rPr>
+        <w:t>N-bit Full Adder Submodule Level</w:t>
+      </w:r>
+    </w:p>
+    <w:p>
+      <w:pPr>
+        <w:spacing w:after="120" w:line="240" w:lineRule="auto"/>
+        <w:rPr>
+          <w:rFonts w:ascii="Times New Roman" w:hAnsi="Times New Roman" w:cs="Times New Roman"/>
+          <w:b/>
+          <w:bCs/>
+          <w:sz w:val="28"/>
+          <w:szCs w:val="28"/>
+        </w:rPr>
+      </w:pPr>
     </w:p>
     <w:p>
       <w:pPr>
@@ -3310,7 +2917,27 @@
           <w:i/>
           <w:iCs/>
         </w:rPr>
-        <w:t xml:space="preserve">Waveform Fixed Point to </w:t>
+        <w:t>Waveform</w:t>
+      </w:r>
+      <w:r>
+        <w:rPr>
+          <w:rFonts w:ascii="Times New Roman" w:hAnsi="Times New Roman" w:cs="Times New Roman"/>
+          <w:b/>
+          <w:bCs/>
+          <w:i/>
+          <w:iCs/>
+        </w:rPr>
+        <w:t xml:space="preserve"> Values</w:t>
+      </w:r>
+      <w:r>
+        <w:rPr>
+          <w:rFonts w:ascii="Times New Roman" w:hAnsi="Times New Roman" w:cs="Times New Roman"/>
+          <w:b/>
+          <w:bCs/>
+          <w:i/>
+          <w:iCs/>
+        </w:rPr>
+        <w:t xml:space="preserve"> Fixed Point to </w:t>
       </w:r>
       <w:r>
         <w:rPr>
@@ -3372,13 +2999,74 @@
       </w:pPr>
       <w:r>
         <w:rPr>
-          <w:rFonts w:ascii="Times New Roman" w:hAnsi="Times New Roman" w:cs="Times New Roman"/>
-          <w:b/>
-          <w:bCs/>
-          <w:sz w:val="28"/>
-          <w:szCs w:val="28"/>
-        </w:rPr>
-        <w:t>Two’s Compliment Multiplier</w:t>
+          <w:noProof/>
+        </w:rPr>
+        <w:drawing>
+          <wp:anchor distT="0" distB="0" distL="114300" distR="114300" simplePos="0" relativeHeight="251675648" behindDoc="0" locked="0" layoutInCell="1" allowOverlap="1" wp14:anchorId="3B9FB153" wp14:editId="5C48775B">
+            <wp:simplePos x="0" y="0"/>
+            <wp:positionH relativeFrom="column">
+              <wp:posOffset>-29633</wp:posOffset>
+            </wp:positionH>
+            <wp:positionV relativeFrom="paragraph">
+              <wp:posOffset>462068</wp:posOffset>
+            </wp:positionV>
+            <wp:extent cx="2815167" cy="2192217"/>
+            <wp:effectExtent l="38100" t="38100" r="99695" b="74930"/>
+            <wp:wrapTopAndBottom/>
+            <wp:docPr id="23" name="Picture 23" descr="Diagram, schematic&#10;&#10;Description automatically generated"/>
+            <wp:cNvGraphicFramePr>
+              <a:graphicFrameLocks xmlns:a="http://schemas.openxmlformats.org/drawingml/2006/main" noChangeAspect="1"/>
+            </wp:cNvGraphicFramePr>
+            <a:graphic xmlns:a="http://schemas.openxmlformats.org/drawingml/2006/main">
+              <a:graphicData uri="http://schemas.openxmlformats.org/drawingml/2006/picture">
+                <pic:pic xmlns:pic="http://schemas.openxmlformats.org/drawingml/2006/picture">
+                  <pic:nvPicPr>
+                    <pic:cNvPr id="23" name="Picture 23" descr="Diagram, schematic&#10;&#10;Description automatically generated"/>
+                    <pic:cNvPicPr/>
+                  </pic:nvPicPr>
+                  <pic:blipFill>
+                    <a:blip r:embed="rId15">
+                      <a:extLst>
+                        <a:ext uri="{28A0092B-C50C-407E-A947-70E740481C1C}">
+                          <a14:useLocalDpi xmlns:a14="http://schemas.microsoft.com/office/drawing/2010/main" val="0"/>
+                        </a:ext>
+                      </a:extLst>
+                    </a:blip>
+                    <a:stretch>
+                      <a:fillRect/>
+                    </a:stretch>
+                  </pic:blipFill>
+                  <pic:spPr>
+                    <a:xfrm>
+                      <a:off x="0" y="0"/>
+                      <a:ext cx="2815167" cy="2192217"/>
+                    </a:xfrm>
+                    <a:prstGeom prst="rect">
+                      <a:avLst/>
+                    </a:prstGeom>
+                    <a:effectLst>
+                      <a:outerShdw blurRad="50800" dist="38100" dir="2400000" algn="tl" rotWithShape="0">
+                        <a:prstClr val="black">
+                          <a:alpha val="44000"/>
+                        </a:prstClr>
+                      </a:outerShdw>
+                    </a:effectLst>
+                  </pic:spPr>
+                </pic:pic>
+              </a:graphicData>
+            </a:graphic>
+          </wp:anchor>
+        </w:drawing>
+      </w:r>
+      <w:r>
+        <w:rPr>
+          <w:rFonts w:ascii="Times New Roman" w:hAnsi="Times New Roman" w:cs="Times New Roman"/>
+          <w:b/>
+          <w:bCs/>
+          <w:sz w:val="28"/>
+          <w:szCs w:val="28"/>
+        </w:rPr>
+        <w:t>Carry Lookahead Adder</w:t>
       </w:r>
     </w:p>
     <w:p>
@@ -3402,6 +3090,178 @@
           <w:rFonts w:ascii="Times New Roman" w:hAnsi="Times New Roman" w:cs="Times New Roman"/>
           <w:b/>
           <w:bCs/>
+          <w:noProof/>
+          <w:sz w:val="28"/>
+          <w:szCs w:val="28"/>
+        </w:rPr>
+        <mc:AlternateContent>
+          <mc:Choice Requires="wps">
+            <w:drawing>
+              <wp:anchor distT="0" distB="0" distL="114300" distR="114300" simplePos="0" relativeHeight="251678720" behindDoc="0" locked="0" layoutInCell="1" allowOverlap="1" wp14:anchorId="4E9BE862" wp14:editId="40F91963">
+                <wp:simplePos x="0" y="0"/>
+                <wp:positionH relativeFrom="column">
+                  <wp:posOffset>2971165</wp:posOffset>
+                </wp:positionH>
+                <wp:positionV relativeFrom="paragraph">
+                  <wp:posOffset>2301875</wp:posOffset>
+                </wp:positionV>
+                <wp:extent cx="3581400" cy="347133"/>
+                <wp:effectExtent l="0" t="0" r="0" b="0"/>
+                <wp:wrapNone/>
+                <wp:docPr id="26" name="Text Box 26"/>
+                <wp:cNvGraphicFramePr/>
+                <a:graphic xmlns:a="http://schemas.openxmlformats.org/drawingml/2006/main">
+                  <a:graphicData uri="http://schemas.microsoft.com/office/word/2010/wordprocessingShape">
+                    <wps:wsp>
+                      <wps:cNvSpPr txBox="1"/>
+                      <wps:spPr>
+                        <a:xfrm>
+                          <a:off x="0" y="0"/>
+                          <a:ext cx="3581400" cy="347133"/>
+                        </a:xfrm>
+                        <a:prstGeom prst="rect">
+                          <a:avLst/>
+                        </a:prstGeom>
+                        <a:solidFill>
+                          <a:schemeClr val="lt1"/>
+                        </a:solidFill>
+                        <a:ln w="6350">
+                          <a:noFill/>
+                        </a:ln>
+                      </wps:spPr>
+                      <wps:txbx>
+                        <w:txbxContent>
+                          <w:p>
+                            <w:pPr>
+                              <w:jc w:val="center"/>
+                            </w:pPr>
+                            <w:r>
+                              <w:rPr>
+                                <w:rFonts w:ascii="Times New Roman" w:hAnsi="Times New Roman" w:cs="Times New Roman"/>
+                                <w:b/>
+                                <w:bCs/>
+                                <w:i/>
+                                <w:iCs/>
+                              </w:rPr>
+                              <w:t>4-bit CLA Module</w:t>
+                            </w:r>
+                          </w:p>
+                        </w:txbxContent>
+                      </wps:txbx>
+                      <wps:bodyPr rot="0" spcFirstLastPara="0" vertOverflow="overflow" horzOverflow="overflow" vert="horz" wrap="square" lIns="91440" tIns="45720" rIns="91440" bIns="45720" numCol="1" spcCol="0" rtlCol="0" fromWordArt="0" anchor="t" anchorCtr="0" forceAA="0" compatLnSpc="1">
+                        <a:prstTxWarp prst="textNoShape">
+                          <a:avLst/>
+                        </a:prstTxWarp>
+                        <a:noAutofit/>
+                      </wps:bodyPr>
+                    </wps:wsp>
+                  </a:graphicData>
+                </a:graphic>
+                <wp14:sizeRelV relativeFrom="margin">
+                  <wp14:pctHeight>0</wp14:pctHeight>
+                </wp14:sizeRelV>
+              </wp:anchor>
+            </w:drawing>
+          </mc:Choice>
+          <mc:Fallback>
+            <w:pict>
+              <v:shape w14:anchorId="4E9BE862" id="Text Box 26" o:spid="_x0000_s1028" type="#_x0000_t202" style="position:absolute;left:0;text-align:left;margin-left:233.95pt;margin-top:181.25pt;width:282pt;height:27.35pt;z-index:251678720;visibility:visible;mso-wrap-style:square;mso-height-percent:0;mso-wrap-distance-left:9pt;mso-wrap-distance-top:0;mso-wrap-distance-right:9pt;mso-wrap-distance-bottom:0;mso-position-horizontal:absolute;mso-position-horizontal-relative:text;mso-position-vertical:absolute;mso-position-vertical-relative:text;mso-height-percent:0;mso-height-relative:margin;v-text-anchor:top" o:gfxdata="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" fillcolor="white [3201]" stroked="f" strokeweight=".5pt">
+                <v:textbox>
+                  <w:txbxContent>
+                    <w:p>
+                      <w:pPr>
+                        <w:jc w:val="center"/>
+                      </w:pPr>
+                      <w:r>
+                        <w:rPr>
+                          <w:rFonts w:ascii="Times New Roman" w:hAnsi="Times New Roman" w:cs="Times New Roman"/>
+                          <w:b/>
+                          <w:bCs/>
+                          <w:i/>
+                          <w:iCs/>
+                        </w:rPr>
+                        <w:t>4-bit CLA Module</w:t>
+                      </w:r>
+                    </w:p>
+                  </w:txbxContent>
+                </v:textbox>
+              </v:shape>
+            </w:pict>
+          </mc:Fallback>
+        </mc:AlternateContent>
+      </w:r>
+      <w:r>
+        <w:rPr>
+          <w:noProof/>
+        </w:rPr>
+        <w:drawing>
+          <wp:anchor distT="0" distB="0" distL="114300" distR="114300" simplePos="0" relativeHeight="251676672" behindDoc="0" locked="0" layoutInCell="1" allowOverlap="1" wp14:anchorId="4D7A1496" wp14:editId="1219944B">
+            <wp:simplePos x="0" y="0"/>
+            <wp:positionH relativeFrom="page">
+              <wp:posOffset>3826510</wp:posOffset>
+            </wp:positionH>
+            <wp:positionV relativeFrom="paragraph">
+              <wp:posOffset>727710</wp:posOffset>
+            </wp:positionV>
+            <wp:extent cx="3827780" cy="1539875"/>
+            <wp:effectExtent l="38100" t="38100" r="96520" b="79375"/>
+            <wp:wrapTopAndBottom/>
+            <wp:docPr id="24" name="Picture 24" descr="Diagram, schematic&#10;&#10;Description automatically generated"/>
+            <wp:cNvGraphicFramePr>
+              <a:graphicFrameLocks xmlns:a="http://schemas.openxmlformats.org/drawingml/2006/main" noChangeAspect="1"/>
+            </wp:cNvGraphicFramePr>
+            <a:graphic xmlns:a="http://schemas.openxmlformats.org/drawingml/2006/main">
+              <a:graphicData uri="http://schemas.openxmlformats.org/drawingml/2006/picture">
+                <pic:pic xmlns:pic="http://schemas.openxmlformats.org/drawingml/2006/picture">
+                  <pic:nvPicPr>
+                    <pic:cNvPr id="24" name="Picture 24" descr="Diagram, schematic&#10;&#10;Description automatically generated"/>
+                    <pic:cNvPicPr/>
+                  </pic:nvPicPr>
+                  <pic:blipFill>
+                    <a:blip r:embed="rId16">
+                      <a:extLst>
+                        <a:ext uri="{28A0092B-C50C-407E-A947-70E740481C1C}">
+                          <a14:useLocalDpi xmlns:a14="http://schemas.microsoft.com/office/drawing/2010/main" val="0"/>
+                        </a:ext>
+                      </a:extLst>
+                    </a:blip>
+                    <a:stretch>
+                      <a:fillRect/>
+                    </a:stretch>
+                  </pic:blipFill>
+                  <pic:spPr>
+                    <a:xfrm>
+                      <a:off x="0" y="0"/>
+                      <a:ext cx="3827780" cy="1539875"/>
+                    </a:xfrm>
+                    <a:prstGeom prst="rect">
+                      <a:avLst/>
+                    </a:prstGeom>
+                    <a:effectLst>
+                      <a:outerShdw blurRad="50800" dist="38100" dir="2400000" algn="tl" rotWithShape="0">
+                        <a:prstClr val="black">
+                          <a:alpha val="44000"/>
+                        </a:prstClr>
+                      </a:outerShdw>
+                    </a:effectLst>
+                  </pic:spPr>
+                </pic:pic>
+              </a:graphicData>
+            </a:graphic>
+            <wp14:sizeRelH relativeFrom="margin">
+              <wp14:pctWidth>0</wp14:pctWidth>
+            </wp14:sizeRelH>
+            <wp14:sizeRelV relativeFrom="margin">
+              <wp14:pctHeight>0</wp14:pctHeight>
+            </wp14:sizeRelV>
+          </wp:anchor>
+        </w:drawing>
+      </w:r>
+      <w:r>
+        <w:rPr>
+          <w:rFonts w:ascii="Times New Roman" w:hAnsi="Times New Roman" w:cs="Times New Roman"/>
+          <w:b/>
+          <w:bCs/>
           <w:sz w:val="28"/>
           <w:szCs w:val="28"/>
         </w:rPr>
@@ -3419,6 +3279,109 @@
           <w:szCs w:val="28"/>
         </w:rPr>
       </w:pPr>
+      <w:r>
+        <w:rPr>
+          <w:rFonts w:ascii="Times New Roman" w:hAnsi="Times New Roman" w:cs="Times New Roman"/>
+          <w:b/>
+          <w:bCs/>
+          <w:noProof/>
+          <w:sz w:val="28"/>
+          <w:szCs w:val="28"/>
+        </w:rPr>
+        <mc:AlternateContent>
+          <mc:Choice Requires="wps">
+            <w:drawing>
+              <wp:anchor distT="0" distB="0" distL="114300" distR="114300" simplePos="0" relativeHeight="251677696" behindDoc="0" locked="0" layoutInCell="1" allowOverlap="1" wp14:anchorId="5A59FC81" wp14:editId="3343D13B">
+                <wp:simplePos x="0" y="0"/>
+                <wp:positionH relativeFrom="margin">
+                  <wp:posOffset>-635</wp:posOffset>
+                </wp:positionH>
+                <wp:positionV relativeFrom="paragraph">
+                  <wp:posOffset>2253826</wp:posOffset>
+                </wp:positionV>
+                <wp:extent cx="2726055" cy="346710"/>
+                <wp:effectExtent l="0" t="0" r="0" b="0"/>
+                <wp:wrapNone/>
+                <wp:docPr id="25" name="Text Box 25"/>
+                <wp:cNvGraphicFramePr/>
+                <a:graphic xmlns:a="http://schemas.openxmlformats.org/drawingml/2006/main">
+                  <a:graphicData uri="http://schemas.microsoft.com/office/word/2010/wordprocessingShape">
+                    <wps:wsp>
+                      <wps:cNvSpPr txBox="1"/>
+                      <wps:spPr>
+                        <a:xfrm>
+                          <a:off x="0" y="0"/>
+                          <a:ext cx="2726055" cy="346710"/>
+                        </a:xfrm>
+                        <a:prstGeom prst="rect">
+                          <a:avLst/>
+                        </a:prstGeom>
+                        <a:solidFill>
+                          <a:schemeClr val="lt1"/>
+                        </a:solidFill>
+                        <a:ln w="6350">
+                          <a:noFill/>
+                        </a:ln>
+                      </wps:spPr>
+                      <wps:txbx>
+                        <w:txbxContent>
+                          <w:p>
+                            <w:pPr>
+                              <w:jc w:val="center"/>
+                            </w:pPr>
+                            <w:r>
+                              <w:rPr>
+                                <w:rFonts w:ascii="Times New Roman" w:hAnsi="Times New Roman" w:cs="Times New Roman"/>
+                                <w:b/>
+                                <w:bCs/>
+                                <w:i/>
+                                <w:iCs/>
+                              </w:rPr>
+                              <w:t>4-bit CLA Gate Level</w:t>
+                            </w:r>
+                          </w:p>
+                        </w:txbxContent>
+                      </wps:txbx>
+                      <wps:bodyPr rot="0" spcFirstLastPara="0" vertOverflow="overflow" horzOverflow="overflow" vert="horz" wrap="square" lIns="91440" tIns="45720" rIns="91440" bIns="45720" numCol="1" spcCol="0" rtlCol="0" fromWordArt="0" anchor="t" anchorCtr="0" forceAA="0" compatLnSpc="1">
+                        <a:prstTxWarp prst="textNoShape">
+                          <a:avLst/>
+                        </a:prstTxWarp>
+                        <a:noAutofit/>
+                      </wps:bodyPr>
+                    </wps:wsp>
+                  </a:graphicData>
+                </a:graphic>
+              </wp:anchor>
+            </w:drawing>
+          </mc:Choice>
+          <mc:Fallback>
+            <w:pict>
+              <v:shape w14:anchorId="5A59FC81" id="Text Box 25" o:spid="_x0000_s1029" type="#_x0000_t202" style="position:absolute;margin-left:-.05pt;margin-top:177.45pt;width:214.65pt;height:27.3pt;z-index:251677696;visibility:visible;mso-wrap-style:square;mso-wrap-distance-left:9pt;mso-wrap-distance-top:0;mso-wrap-distance-right:9pt;mso-wrap-distance-bottom:0;mso-position-horizontal:absolute;mso-position-horizontal-relative:margin;mso-position-vertical:absolute;mso-position-vertical-relative:text;v-text-anchor:top" o:gfxdata="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" fillcolor="white [3201]" stroked="f" strokeweight=".5pt">
+                <v:textbox>
+                  <w:txbxContent>
+                    <w:p>
+                      <w:pPr>
+                        <w:jc w:val="center"/>
+                      </w:pPr>
+                      <w:r>
+                        <w:rPr>
+                          <w:rFonts w:ascii="Times New Roman" w:hAnsi="Times New Roman" w:cs="Times New Roman"/>
+                          <w:b/>
+                          <w:bCs/>
+                          <w:i/>
+                          <w:iCs/>
+                        </w:rPr>
+                        <w:t>4-bit CLA Gate Level</w:t>
+                      </w:r>
+                    </w:p>
+                  </w:txbxContent>
+                </v:textbox>
+                <w10:wrap anchorx="margin"/>
+              </v:shape>
+            </w:pict>
+          </mc:Fallback>
+        </mc:AlternateContent>
+      </w:r>
     </w:p>
     <w:p>
       <w:pPr>
@@ -3441,10 +3404,149 @@
           <w:rFonts w:ascii="Times New Roman" w:hAnsi="Times New Roman" w:cs="Times New Roman"/>
           <w:b/>
           <w:bCs/>
+          <w:noProof/>
+          <w:sz w:val="28"/>
+          <w:szCs w:val="28"/>
+        </w:rPr>
+        <w:lastRenderedPageBreak/>
+        <w:drawing>
+          <wp:anchor distT="0" distB="0" distL="114300" distR="114300" simplePos="0" relativeHeight="251680768" behindDoc="0" locked="0" layoutInCell="1" allowOverlap="1" wp14:anchorId="240855E1" wp14:editId="6BF94F1B">
+            <wp:simplePos x="0" y="0"/>
+            <wp:positionH relativeFrom="column">
+              <wp:posOffset>-745702</wp:posOffset>
+            </wp:positionH>
+            <wp:positionV relativeFrom="paragraph">
+              <wp:posOffset>262044</wp:posOffset>
+            </wp:positionV>
+            <wp:extent cx="7484110" cy="1844675"/>
+            <wp:effectExtent l="0" t="0" r="2540" b="3175"/>
+            <wp:wrapTopAndBottom/>
+            <wp:docPr id="28" name="Picture 28" descr="A picture containing timeline&#10;&#10;Description automatically generated"/>
+            <wp:cNvGraphicFramePr>
+              <a:graphicFrameLocks xmlns:a="http://schemas.openxmlformats.org/drawingml/2006/main" noChangeAspect="1"/>
+            </wp:cNvGraphicFramePr>
+            <a:graphic xmlns:a="http://schemas.openxmlformats.org/drawingml/2006/main">
+              <a:graphicData uri="http://schemas.openxmlformats.org/drawingml/2006/picture">
+                <pic:pic xmlns:pic="http://schemas.openxmlformats.org/drawingml/2006/picture">
+                  <pic:nvPicPr>
+                    <pic:cNvPr id="28" name="Picture 28" descr="A picture containing timeline&#10;&#10;Description automatically generated"/>
+                    <pic:cNvPicPr/>
+                  </pic:nvPicPr>
+                  <pic:blipFill>
+                    <a:blip r:embed="rId17">
+                      <a:extLst>
+                        <a:ext uri="{28A0092B-C50C-407E-A947-70E740481C1C}">
+                          <a14:useLocalDpi xmlns:a14="http://schemas.microsoft.com/office/drawing/2010/main" val="0"/>
+                        </a:ext>
+                      </a:extLst>
+                    </a:blip>
+                    <a:stretch>
+                      <a:fillRect/>
+                    </a:stretch>
+                  </pic:blipFill>
+                  <pic:spPr>
+                    <a:xfrm>
+                      <a:off x="0" y="0"/>
+                      <a:ext cx="7484110" cy="1844675"/>
+                    </a:xfrm>
+                    <a:prstGeom prst="rect">
+                      <a:avLst/>
+                    </a:prstGeom>
+                  </pic:spPr>
+                </pic:pic>
+              </a:graphicData>
+            </a:graphic>
+            <wp14:sizeRelH relativeFrom="margin">
+              <wp14:pctWidth>0</wp14:pctWidth>
+            </wp14:sizeRelH>
+            <wp14:sizeRelV relativeFrom="margin">
+              <wp14:pctHeight>0</wp14:pctHeight>
+            </wp14:sizeRelV>
+          </wp:anchor>
+        </w:drawing>
+      </w:r>
+      <w:r>
+        <w:rPr>
+          <w:rFonts w:ascii="Times New Roman" w:hAnsi="Times New Roman" w:cs="Times New Roman"/>
+          <w:b/>
+          <w:bCs/>
           <w:sz w:val="28"/>
           <w:szCs w:val="28"/>
         </w:rPr>
         <w:t>4-Bit Verification</w:t>
+      </w:r>
+    </w:p>
+    <w:p>
+      <w:pPr>
+        <w:spacing w:after="120" w:line="240" w:lineRule="auto"/>
+        <w:jc w:val="center"/>
+        <w:rPr>
+          <w:rFonts w:ascii="Times New Roman" w:hAnsi="Times New Roman" w:cs="Times New Roman"/>
+          <w:b/>
+          <w:bCs/>
+          <w:sz w:val="28"/>
+          <w:szCs w:val="28"/>
+        </w:rPr>
+      </w:pPr>
+      <w:r>
+        <w:rPr>
+          <w:rFonts w:ascii="Times New Roman" w:hAnsi="Times New Roman" w:cs="Times New Roman"/>
+          <w:b/>
+          <w:bCs/>
+          <w:i/>
+          <w:iCs/>
+        </w:rPr>
+        <w:t xml:space="preserve">4-bit CLA </w:t>
+      </w:r>
+      <w:r>
+        <w:rPr>
+          <w:rFonts w:ascii="Times New Roman" w:hAnsi="Times New Roman" w:cs="Times New Roman"/>
+          <w:b/>
+          <w:bCs/>
+          <w:i/>
+          <w:iCs/>
+        </w:rPr>
+        <w:t>Waveform</w:t>
+      </w:r>
+    </w:p>
+    <w:p>
+      <w:pPr>
+        <w:spacing w:after="120" w:line="240" w:lineRule="auto"/>
+        <w:rPr>
+          <w:rFonts w:ascii="Times New Roman" w:hAnsi="Times New Roman" w:cs="Times New Roman"/>
+          <w:b/>
+          <w:bCs/>
+          <w:sz w:val="28"/>
+          <w:szCs w:val="28"/>
+        </w:rPr>
+      </w:pPr>
+    </w:p>
+    <w:p>
+      <w:pPr>
+        <w:pStyle w:val="ListParagraph"/>
+        <w:numPr>
+          <w:ilvl w:val="0"/>
+          <w:numId w:val="13"/>
+        </w:numPr>
+        <w:spacing w:after="120" w:line="240" w:lineRule="auto"/>
+        <w:ind w:hanging="450"/>
+        <w:rPr>
+          <w:rFonts w:ascii="Times New Roman" w:hAnsi="Times New Roman" w:cs="Times New Roman"/>
+          <w:b/>
+          <w:bCs/>
+          <w:sz w:val="28"/>
+          <w:szCs w:val="28"/>
+        </w:rPr>
+      </w:pPr>
+      <w:r>
+        <w:rPr>
+          <w:rFonts w:ascii="Times New Roman" w:hAnsi="Times New Roman" w:cs="Times New Roman"/>
+          <w:b/>
+          <w:bCs/>
+          <w:sz w:val="28"/>
+          <w:szCs w:val="28"/>
+        </w:rPr>
+        <w:t>Two’s Compliment Multiplier</w:t>
       </w:r>
     </w:p>
     <w:p>
@@ -3468,10 +3570,711 @@
           <w:rFonts w:ascii="Times New Roman" w:hAnsi="Times New Roman" w:cs="Times New Roman"/>
           <w:b/>
           <w:bCs/>
+          <w:noProof/>
+          <w:sz w:val="28"/>
+          <w:szCs w:val="28"/>
+        </w:rPr>
+        <mc:AlternateContent>
+          <mc:Choice Requires="wps">
+            <w:drawing>
+              <wp:anchor distT="0" distB="0" distL="114300" distR="114300" simplePos="0" relativeHeight="251681792" behindDoc="0" locked="0" layoutInCell="1" allowOverlap="1" wp14:anchorId="78CE56B5" wp14:editId="5A3B2BB8">
+                <wp:simplePos x="0" y="0"/>
+                <wp:positionH relativeFrom="column">
+                  <wp:posOffset>4140200</wp:posOffset>
+                </wp:positionH>
+                <wp:positionV relativeFrom="paragraph">
+                  <wp:posOffset>2654512</wp:posOffset>
+                </wp:positionV>
+                <wp:extent cx="2099733" cy="364067"/>
+                <wp:effectExtent l="0" t="0" r="0" b="0"/>
+                <wp:wrapNone/>
+                <wp:docPr id="29" name="Text Box 29"/>
+                <wp:cNvGraphicFramePr/>
+                <a:graphic xmlns:a="http://schemas.openxmlformats.org/drawingml/2006/main">
+                  <a:graphicData uri="http://schemas.microsoft.com/office/word/2010/wordprocessingShape">
+                    <wps:wsp>
+                      <wps:cNvSpPr txBox="1"/>
+                      <wps:spPr>
+                        <a:xfrm>
+                          <a:off x="0" y="0"/>
+                          <a:ext cx="2099733" cy="364067"/>
+                        </a:xfrm>
+                        <a:prstGeom prst="rect">
+                          <a:avLst/>
+                        </a:prstGeom>
+                        <a:solidFill>
+                          <a:schemeClr val="lt1"/>
+                        </a:solidFill>
+                        <a:ln w="6350">
+                          <a:noFill/>
+                        </a:ln>
+                      </wps:spPr>
+                      <wps:txbx>
+                        <w:txbxContent>
+                          <w:p>
+                            <w:pPr>
+                              <w:jc w:val="center"/>
+                            </w:pPr>
+                            <w:r>
+                              <w:rPr>
+                                <w:rFonts w:ascii="Times New Roman" w:hAnsi="Times New Roman" w:cs="Times New Roman"/>
+                                <w:b/>
+                                <w:bCs/>
+                                <w:i/>
+                                <w:iCs/>
+                              </w:rPr>
+                              <w:t xml:space="preserve">4-bit </w:t>
+                            </w:r>
+                            <w:r>
+                              <w:rPr>
+                                <w:rFonts w:ascii="Times New Roman" w:hAnsi="Times New Roman" w:cs="Times New Roman"/>
+                                <w:b/>
+                                <w:bCs/>
+                                <w:i/>
+                                <w:iCs/>
+                              </w:rPr>
+                              <w:t>2C Multiplier</w:t>
+                            </w:r>
+                            <w:r>
+                              <w:rPr>
+                                <w:rFonts w:ascii="Times New Roman" w:hAnsi="Times New Roman" w:cs="Times New Roman"/>
+                                <w:b/>
+                                <w:bCs/>
+                                <w:i/>
+                                <w:iCs/>
+                              </w:rPr>
+                              <w:t xml:space="preserve"> Module</w:t>
+                            </w:r>
+                          </w:p>
+                        </w:txbxContent>
+                      </wps:txbx>
+                      <wps:bodyPr rot="0" spcFirstLastPara="0" vertOverflow="overflow" horzOverflow="overflow" vert="horz" wrap="square" lIns="91440" tIns="45720" rIns="91440" bIns="45720" numCol="1" spcCol="0" rtlCol="0" fromWordArt="0" anchor="t" anchorCtr="0" forceAA="0" compatLnSpc="1">
+                        <a:prstTxWarp prst="textNoShape">
+                          <a:avLst/>
+                        </a:prstTxWarp>
+                        <a:noAutofit/>
+                      </wps:bodyPr>
+                    </wps:wsp>
+                  </a:graphicData>
+                </a:graphic>
+              </wp:anchor>
+            </w:drawing>
+          </mc:Choice>
+          <mc:Fallback>
+            <w:pict>
+              <v:shape w14:anchorId="78CE56B5" id="Text Box 29" o:spid="_x0000_s1030" type="#_x0000_t202" style="position:absolute;left:0;text-align:left;margin-left:326pt;margin-top:209pt;width:165.35pt;height:28.65pt;z-index:251681792;visibility:visible;mso-wrap-style:square;mso-wrap-distance-left:9pt;mso-wrap-distance-top:0;mso-wrap-distance-right:9pt;mso-wrap-distance-bottom:0;mso-position-horizontal:absolute;mso-position-horizontal-relative:text;mso-position-vertical:absolute;mso-position-vertical-relative:text;v-text-anchor:top" o:gfxdata="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" fillcolor="white [3201]" stroked="f" strokeweight=".5pt">
+                <v:textbox>
+                  <w:txbxContent>
+                    <w:p>
+                      <w:pPr>
+                        <w:jc w:val="center"/>
+                      </w:pPr>
+                      <w:r>
+                        <w:rPr>
+                          <w:rFonts w:ascii="Times New Roman" w:hAnsi="Times New Roman" w:cs="Times New Roman"/>
+                          <w:b/>
+                          <w:bCs/>
+                          <w:i/>
+                          <w:iCs/>
+                        </w:rPr>
+                        <w:t xml:space="preserve">4-bit </w:t>
+                      </w:r>
+                      <w:r>
+                        <w:rPr>
+                          <w:rFonts w:ascii="Times New Roman" w:hAnsi="Times New Roman" w:cs="Times New Roman"/>
+                          <w:b/>
+                          <w:bCs/>
+                          <w:i/>
+                          <w:iCs/>
+                        </w:rPr>
+                        <w:t>2C Multiplier</w:t>
+                      </w:r>
+                      <w:r>
+                        <w:rPr>
+                          <w:rFonts w:ascii="Times New Roman" w:hAnsi="Times New Roman" w:cs="Times New Roman"/>
+                          <w:b/>
+                          <w:bCs/>
+                          <w:i/>
+                          <w:iCs/>
+                        </w:rPr>
+                        <w:t xml:space="preserve"> Module</w:t>
+                      </w:r>
+                    </w:p>
+                  </w:txbxContent>
+                </v:textbox>
+              </v:shape>
+            </w:pict>
+          </mc:Fallback>
+        </mc:AlternateContent>
+      </w:r>
+      <w:r>
+        <w:rPr>
+          <w:rFonts w:ascii="Times New Roman" w:hAnsi="Times New Roman" w:cs="Times New Roman"/>
+          <w:b/>
+          <w:bCs/>
+          <w:sz w:val="28"/>
+          <w:szCs w:val="28"/>
+        </w:rPr>
+        <w:t xml:space="preserve">4-Bit Design </w:t>
+      </w:r>
+    </w:p>
+    <w:p>
+      <w:pPr>
+        <w:spacing w:after="120" w:line="240" w:lineRule="auto"/>
+        <w:rPr>
+          <w:rFonts w:ascii="Times New Roman" w:hAnsi="Times New Roman" w:cs="Times New Roman"/>
+          <w:b/>
+          <w:bCs/>
+          <w:sz w:val="28"/>
+          <w:szCs w:val="28"/>
+        </w:rPr>
+      </w:pPr>
+      <w:r>
+        <w:rPr>
+          <w:rFonts w:ascii="Times New Roman" w:hAnsi="Times New Roman" w:cs="Times New Roman"/>
+          <w:b/>
+          <w:bCs/>
+          <w:i/>
+          <w:iCs/>
+        </w:rPr>
+        <w:t xml:space="preserve">                  </w:t>
+      </w:r>
+      <w:r>
+        <w:rPr>
+          <w:rFonts w:ascii="Times New Roman" w:hAnsi="Times New Roman" w:cs="Times New Roman"/>
+          <w:b/>
+          <w:bCs/>
+          <w:i/>
+          <w:iCs/>
+        </w:rPr>
+        <w:t xml:space="preserve">  </w:t>
+      </w:r>
+      <w:r>
+        <w:rPr>
+          <w:rFonts w:ascii="Times New Roman" w:hAnsi="Times New Roman" w:cs="Times New Roman"/>
+          <w:b/>
+          <w:bCs/>
+          <w:i/>
+          <w:iCs/>
+        </w:rPr>
+        <w:t xml:space="preserve">  </w:t>
+      </w:r>
+      <w:r>
+        <w:rPr>
+          <w:rFonts w:ascii="Times New Roman" w:hAnsi="Times New Roman" w:cs="Times New Roman"/>
+          <w:b/>
+          <w:bCs/>
+          <w:i/>
+          <w:iCs/>
+        </w:rPr>
+        <w:t xml:space="preserve">4-bit </w:t>
+      </w:r>
+      <w:r>
+        <w:rPr>
+          <w:rFonts w:ascii="Times New Roman" w:hAnsi="Times New Roman" w:cs="Times New Roman"/>
+          <w:b/>
+          <w:bCs/>
+          <w:i/>
+          <w:iCs/>
+        </w:rPr>
+        <w:t>2C Multiplier</w:t>
+      </w:r>
+      <w:r>
+        <w:rPr>
+          <w:rFonts w:ascii="Times New Roman" w:hAnsi="Times New Roman" w:cs="Times New Roman"/>
+          <w:b/>
+          <w:bCs/>
+          <w:i/>
+          <w:iCs/>
+        </w:rPr>
+        <w:t xml:space="preserve"> Submodule Level</w:t>
+      </w:r>
+      <w:r>
+        <w:rPr>
+          <w:rFonts w:ascii="Times New Roman" w:hAnsi="Times New Roman" w:cs="Times New Roman"/>
+          <w:b/>
+          <w:bCs/>
+          <w:i/>
+          <w:iCs/>
+        </w:rPr>
+        <w:t xml:space="preserve"> </w:t>
+      </w:r>
+      <w:r>
+        <w:rPr>
+          <w:noProof/>
+        </w:rPr>
+        <w:drawing>
+          <wp:anchor distT="0" distB="0" distL="114300" distR="114300" simplePos="0" relativeHeight="251674624" behindDoc="0" locked="0" layoutInCell="1" allowOverlap="1" wp14:anchorId="44355080" wp14:editId="70B02EF3">
+            <wp:simplePos x="0" y="0"/>
+            <wp:positionH relativeFrom="page">
+              <wp:posOffset>5036820</wp:posOffset>
+            </wp:positionH>
+            <wp:positionV relativeFrom="paragraph">
+              <wp:posOffset>1362922</wp:posOffset>
+            </wp:positionV>
+            <wp:extent cx="2099310" cy="970915"/>
+            <wp:effectExtent l="38100" t="38100" r="91440" b="76835"/>
+            <wp:wrapTopAndBottom/>
+            <wp:docPr id="22" name="Picture 22" descr="Text, letter&#10;&#10;Description automatically generated"/>
+            <wp:cNvGraphicFramePr>
+              <a:graphicFrameLocks xmlns:a="http://schemas.openxmlformats.org/drawingml/2006/main" noChangeAspect="1"/>
+            </wp:cNvGraphicFramePr>
+            <a:graphic xmlns:a="http://schemas.openxmlformats.org/drawingml/2006/main">
+              <a:graphicData uri="http://schemas.openxmlformats.org/drawingml/2006/picture">
+                <pic:pic xmlns:pic="http://schemas.openxmlformats.org/drawingml/2006/picture">
+                  <pic:nvPicPr>
+                    <pic:cNvPr id="22" name="Picture 22" descr="Text, letter&#10;&#10;Description automatically generated"/>
+                    <pic:cNvPicPr/>
+                  </pic:nvPicPr>
+                  <pic:blipFill>
+                    <a:blip r:embed="rId18">
+                      <a:extLst>
+                        <a:ext uri="{28A0092B-C50C-407E-A947-70E740481C1C}">
+                          <a14:useLocalDpi xmlns:a14="http://schemas.microsoft.com/office/drawing/2010/main" val="0"/>
+                        </a:ext>
+                      </a:extLst>
+                    </a:blip>
+                    <a:stretch>
+                      <a:fillRect/>
+                    </a:stretch>
+                  </pic:blipFill>
+                  <pic:spPr>
+                    <a:xfrm>
+                      <a:off x="0" y="0"/>
+                      <a:ext cx="2099310" cy="970915"/>
+                    </a:xfrm>
+                    <a:prstGeom prst="rect">
+                      <a:avLst/>
+                    </a:prstGeom>
+                    <a:effectLst>
+                      <a:outerShdw blurRad="50800" dist="38100" dir="2400000" algn="tl" rotWithShape="0">
+                        <a:prstClr val="black">
+                          <a:alpha val="44000"/>
+                        </a:prstClr>
+                      </a:outerShdw>
+                    </a:effectLst>
+                  </pic:spPr>
+                </pic:pic>
+              </a:graphicData>
+            </a:graphic>
+            <wp14:sizeRelH relativeFrom="margin">
+              <wp14:pctWidth>0</wp14:pctWidth>
+            </wp14:sizeRelH>
+            <wp14:sizeRelV relativeFrom="margin">
+              <wp14:pctHeight>0</wp14:pctHeight>
+            </wp14:sizeRelV>
+          </wp:anchor>
+        </w:drawing>
+      </w:r>
+      <w:r>
+        <w:rPr>
+          <w:noProof/>
+        </w:rPr>
+        <w:drawing>
+          <wp:anchor distT="0" distB="0" distL="114300" distR="114300" simplePos="0" relativeHeight="251673600" behindDoc="0" locked="0" layoutInCell="1" allowOverlap="1" wp14:anchorId="6137227E" wp14:editId="7C3D48E9">
+            <wp:simplePos x="0" y="0"/>
+            <wp:positionH relativeFrom="column">
+              <wp:posOffset>38100</wp:posOffset>
+            </wp:positionH>
+            <wp:positionV relativeFrom="paragraph">
+              <wp:posOffset>38100</wp:posOffset>
+            </wp:positionV>
+            <wp:extent cx="3657600" cy="3176270"/>
+            <wp:effectExtent l="38100" t="38100" r="95250" b="81280"/>
+            <wp:wrapTopAndBottom/>
+            <wp:docPr id="21" name="Picture 21" descr="Diagram, schematic&#10;&#10;Description automatically generated"/>
+            <wp:cNvGraphicFramePr>
+              <a:graphicFrameLocks xmlns:a="http://schemas.openxmlformats.org/drawingml/2006/main" noChangeAspect="1"/>
+            </wp:cNvGraphicFramePr>
+            <a:graphic xmlns:a="http://schemas.openxmlformats.org/drawingml/2006/main">
+              <a:graphicData uri="http://schemas.openxmlformats.org/drawingml/2006/picture">
+                <pic:pic xmlns:pic="http://schemas.openxmlformats.org/drawingml/2006/picture">
+                  <pic:nvPicPr>
+                    <pic:cNvPr id="21" name="Picture 21" descr="Diagram, schematic&#10;&#10;Description automatically generated"/>
+                    <pic:cNvPicPr/>
+                  </pic:nvPicPr>
+                  <pic:blipFill rotWithShape="1">
+                    <a:blip r:embed="rId19" cstate="print">
+                      <a:extLst>
+                        <a:ext uri="{28A0092B-C50C-407E-A947-70E740481C1C}">
+                          <a14:useLocalDpi xmlns:a14="http://schemas.microsoft.com/office/drawing/2010/main" val="0"/>
+                        </a:ext>
+                      </a:extLst>
+                    </a:blip>
+                    <a:srcRect r="2685"/>
+                    <a:stretch/>
+                  </pic:blipFill>
+                  <pic:spPr bwMode="auto">
+                    <a:xfrm>
+                      <a:off x="0" y="0"/>
+                      <a:ext cx="3657600" cy="3176270"/>
+                    </a:xfrm>
+                    <a:prstGeom prst="rect">
+                      <a:avLst/>
+                    </a:prstGeom>
+                    <a:effectLst>
+                      <a:outerShdw blurRad="50800" dist="38100" dir="2400000" algn="tl" rotWithShape="0">
+                        <a:prstClr val="black">
+                          <a:alpha val="44000"/>
+                        </a:prstClr>
+                      </a:outerShdw>
+                    </a:effectLst>
+                    <a:extLst>
+                      <a:ext uri="{53640926-AAD7-44D8-BBD7-CCE9431645EC}">
+                        <a14:shadowObscured xmlns:a14="http://schemas.microsoft.com/office/drawing/2010/main"/>
+                      </a:ext>
+                    </a:extLst>
+                  </pic:spPr>
+                </pic:pic>
+              </a:graphicData>
+            </a:graphic>
+          </wp:anchor>
+        </w:drawing>
+      </w:r>
+    </w:p>
+    <w:p>
+      <w:pPr>
+        <w:pStyle w:val="ListParagraph"/>
+        <w:numPr>
+          <w:ilvl w:val="1"/>
+          <w:numId w:val="13"/>
+        </w:numPr>
+        <w:spacing w:after="120" w:line="240" w:lineRule="auto"/>
+        <w:rPr>
+          <w:rFonts w:ascii="Times New Roman" w:hAnsi="Times New Roman" w:cs="Times New Roman"/>
+          <w:b/>
+          <w:bCs/>
+          <w:sz w:val="28"/>
+          <w:szCs w:val="28"/>
+        </w:rPr>
+      </w:pPr>
+      <w:r>
+        <w:rPr>
+          <w:rFonts w:ascii="Times New Roman" w:hAnsi="Times New Roman" w:cs="Times New Roman"/>
+          <w:b/>
+          <w:bCs/>
+          <w:noProof/>
+          <w:sz w:val="28"/>
+          <w:szCs w:val="28"/>
+        </w:rPr>
+        <w:lastRenderedPageBreak/>
+        <w:drawing>
+          <wp:anchor distT="0" distB="0" distL="114300" distR="114300" simplePos="0" relativeHeight="251679744" behindDoc="0" locked="0" layoutInCell="1" allowOverlap="1" wp14:anchorId="5FD891E1" wp14:editId="200E6181">
+            <wp:simplePos x="0" y="0"/>
+            <wp:positionH relativeFrom="margin">
+              <wp:align>center</wp:align>
+            </wp:positionH>
+            <wp:positionV relativeFrom="paragraph">
+              <wp:posOffset>211455</wp:posOffset>
+            </wp:positionV>
+            <wp:extent cx="7493000" cy="1609725"/>
+            <wp:effectExtent l="0" t="0" r="0" b="9525"/>
+            <wp:wrapTopAndBottom/>
+            <wp:docPr id="27" name="Picture 27" descr="Graphical user interface&#10;&#10;Description automatically generated"/>
+            <wp:cNvGraphicFramePr>
+              <a:graphicFrameLocks xmlns:a="http://schemas.openxmlformats.org/drawingml/2006/main" noChangeAspect="1"/>
+            </wp:cNvGraphicFramePr>
+            <a:graphic xmlns:a="http://schemas.openxmlformats.org/drawingml/2006/main">
+              <a:graphicData uri="http://schemas.openxmlformats.org/drawingml/2006/picture">
+                <pic:pic xmlns:pic="http://schemas.openxmlformats.org/drawingml/2006/picture">
+                  <pic:nvPicPr>
+                    <pic:cNvPr id="27" name="Picture 27" descr="Graphical user interface&#10;&#10;Description automatically generated"/>
+                    <pic:cNvPicPr/>
+                  </pic:nvPicPr>
+                  <pic:blipFill>
+                    <a:blip r:embed="rId20">
+                      <a:extLst>
+                        <a:ext uri="{28A0092B-C50C-407E-A947-70E740481C1C}">
+                          <a14:useLocalDpi xmlns:a14="http://schemas.microsoft.com/office/drawing/2010/main" val="0"/>
+                        </a:ext>
+                      </a:extLst>
+                    </a:blip>
+                    <a:stretch>
+                      <a:fillRect/>
+                    </a:stretch>
+                  </pic:blipFill>
+                  <pic:spPr>
+                    <a:xfrm>
+                      <a:off x="0" y="0"/>
+                      <a:ext cx="7493000" cy="1609725"/>
+                    </a:xfrm>
+                    <a:prstGeom prst="rect">
+                      <a:avLst/>
+                    </a:prstGeom>
+                  </pic:spPr>
+                </pic:pic>
+              </a:graphicData>
+            </a:graphic>
+            <wp14:sizeRelH relativeFrom="margin">
+              <wp14:pctWidth>0</wp14:pctWidth>
+            </wp14:sizeRelH>
+            <wp14:sizeRelV relativeFrom="margin">
+              <wp14:pctHeight>0</wp14:pctHeight>
+            </wp14:sizeRelV>
+          </wp:anchor>
+        </w:drawing>
+      </w:r>
+      <w:r>
+        <w:rPr>
+          <w:rFonts w:ascii="Times New Roman" w:hAnsi="Times New Roman" w:cs="Times New Roman"/>
+          <w:b/>
+          <w:bCs/>
+          <w:sz w:val="28"/>
+          <w:szCs w:val="28"/>
+        </w:rPr>
+        <w:t>4-Bit Verification</w:t>
+      </w:r>
+    </w:p>
+    <w:p>
+      <w:pPr>
+        <w:jc w:val="center"/>
+      </w:pPr>
+      <w:r>
+        <w:rPr>
+          <w:rFonts w:ascii="Times New Roman" w:hAnsi="Times New Roman" w:cs="Times New Roman"/>
+          <w:b/>
+          <w:bCs/>
+          <w:i/>
+          <w:iCs/>
+        </w:rPr>
+        <w:t xml:space="preserve">4-bit </w:t>
+      </w:r>
+      <w:r>
+        <w:rPr>
+          <w:rFonts w:ascii="Times New Roman" w:hAnsi="Times New Roman" w:cs="Times New Roman"/>
+          <w:b/>
+          <w:bCs/>
+          <w:i/>
+          <w:iCs/>
+        </w:rPr>
+        <w:t xml:space="preserve">2C </w:t>
+      </w:r>
+      <w:r>
+        <w:rPr>
+          <w:rFonts w:ascii="Times New Roman" w:hAnsi="Times New Roman" w:cs="Times New Roman"/>
+          <w:b/>
+          <w:bCs/>
+          <w:i/>
+          <w:iCs/>
+        </w:rPr>
+        <w:t>Multiplier Waveform</w:t>
+      </w:r>
+    </w:p>
+    <w:p>
+      <w:pPr>
+        <w:pStyle w:val="ListParagraph"/>
+        <w:numPr>
+          <w:ilvl w:val="1"/>
+          <w:numId w:val="13"/>
+        </w:numPr>
+        <w:spacing w:after="120" w:line="240" w:lineRule="auto"/>
+        <w:rPr>
+          <w:rFonts w:ascii="Times New Roman" w:hAnsi="Times New Roman" w:cs="Times New Roman"/>
+          <w:b/>
+          <w:bCs/>
+          <w:sz w:val="28"/>
+          <w:szCs w:val="28"/>
+        </w:rPr>
+      </w:pPr>
+      <w:r>
+        <w:rPr>
+          <w:rFonts w:ascii="Times New Roman" w:hAnsi="Times New Roman" w:cs="Times New Roman"/>
+          <w:b/>
+          <w:bCs/>
+          <w:noProof/>
+          <w:sz w:val="28"/>
+          <w:szCs w:val="28"/>
+        </w:rPr>
+        <w:drawing>
+          <wp:anchor distT="0" distB="0" distL="114300" distR="114300" simplePos="0" relativeHeight="251683840" behindDoc="0" locked="0" layoutInCell="1" allowOverlap="1" wp14:anchorId="275C5A2F" wp14:editId="3C30D307">
+            <wp:simplePos x="0" y="0"/>
+            <wp:positionH relativeFrom="column">
+              <wp:posOffset>-821690</wp:posOffset>
+            </wp:positionH>
+            <wp:positionV relativeFrom="paragraph">
+              <wp:posOffset>255905</wp:posOffset>
+            </wp:positionV>
+            <wp:extent cx="7469505" cy="778510"/>
+            <wp:effectExtent l="0" t="0" r="0" b="2540"/>
+            <wp:wrapTopAndBottom/>
+            <wp:docPr id="31" name="Picture 31"/>
+            <wp:cNvGraphicFramePr>
+              <a:graphicFrameLocks xmlns:a="http://schemas.openxmlformats.org/drawingml/2006/main" noChangeAspect="1"/>
+            </wp:cNvGraphicFramePr>
+            <a:graphic xmlns:a="http://schemas.openxmlformats.org/drawingml/2006/main">
+              <a:graphicData uri="http://schemas.openxmlformats.org/drawingml/2006/picture">
+                <pic:pic xmlns:pic="http://schemas.openxmlformats.org/drawingml/2006/picture">
+                  <pic:nvPicPr>
+                    <pic:cNvPr id="31" name="Picture 31"/>
+                    <pic:cNvPicPr/>
+                  </pic:nvPicPr>
+                  <pic:blipFill>
+                    <a:blip r:embed="rId21" cstate="print">
+                      <a:extLst>
+                        <a:ext uri="{28A0092B-C50C-407E-A947-70E740481C1C}">
+                          <a14:useLocalDpi xmlns:a14="http://schemas.microsoft.com/office/drawing/2010/main" val="0"/>
+                        </a:ext>
+                      </a:extLst>
+                    </a:blip>
+                    <a:stretch>
+                      <a:fillRect/>
+                    </a:stretch>
+                  </pic:blipFill>
+                  <pic:spPr>
+                    <a:xfrm>
+                      <a:off x="0" y="0"/>
+                      <a:ext cx="7469505" cy="778510"/>
+                    </a:xfrm>
+                    <a:prstGeom prst="rect">
+                      <a:avLst/>
+                    </a:prstGeom>
+                  </pic:spPr>
+                </pic:pic>
+              </a:graphicData>
+            </a:graphic>
+            <wp14:sizeRelH relativeFrom="margin">
+              <wp14:pctWidth>0</wp14:pctWidth>
+            </wp14:sizeRelH>
+            <wp14:sizeRelV relativeFrom="margin">
+              <wp14:pctHeight>0</wp14:pctHeight>
+            </wp14:sizeRelV>
+          </wp:anchor>
+        </w:drawing>
+      </w:r>
+      <w:r>
+        <w:rPr>
+          <w:rFonts w:ascii="Times New Roman" w:hAnsi="Times New Roman" w:cs="Times New Roman"/>
+          <w:b/>
+          <w:bCs/>
           <w:sz w:val="28"/>
           <w:szCs w:val="28"/>
         </w:rPr>
         <w:t xml:space="preserve">32-Bit Verification </w:t>
+      </w:r>
+    </w:p>
+    <w:p>
+      <w:pPr>
+        <w:spacing w:after="120" w:line="240" w:lineRule="auto"/>
+        <w:jc w:val="center"/>
+        <w:rPr>
+          <w:rFonts w:ascii="Times New Roman" w:hAnsi="Times New Roman" w:cs="Times New Roman"/>
+          <w:b/>
+          <w:bCs/>
+          <w:i/>
+          <w:iCs/>
+        </w:rPr>
+      </w:pPr>
+      <w:r>
+        <w:rPr>
+          <w:rFonts w:ascii="Times New Roman" w:hAnsi="Times New Roman" w:cs="Times New Roman"/>
+          <w:b/>
+          <w:bCs/>
+          <w:noProof/>
+          <w:sz w:val="28"/>
+          <w:szCs w:val="28"/>
+        </w:rPr>
+        <w:drawing>
+          <wp:anchor distT="0" distB="0" distL="114300" distR="114300" simplePos="0" relativeHeight="251682816" behindDoc="0" locked="0" layoutInCell="1" allowOverlap="1" wp14:anchorId="49005DB2" wp14:editId="6FE23848">
+            <wp:simplePos x="0" y="0"/>
+            <wp:positionH relativeFrom="margin">
+              <wp:align>center</wp:align>
+            </wp:positionH>
+            <wp:positionV relativeFrom="paragraph">
+              <wp:posOffset>1044575</wp:posOffset>
+            </wp:positionV>
+            <wp:extent cx="3489960" cy="1539240"/>
+            <wp:effectExtent l="0" t="0" r="0" b="3810"/>
+            <wp:wrapTopAndBottom/>
+            <wp:docPr id="30" name="Picture 30" descr="Graphical user interface, text&#10;&#10;Description automatically generated"/>
+            <wp:cNvGraphicFramePr>
+              <a:graphicFrameLocks xmlns:a="http://schemas.openxmlformats.org/drawingml/2006/main" noChangeAspect="1"/>
+            </wp:cNvGraphicFramePr>
+            <a:graphic xmlns:a="http://schemas.openxmlformats.org/drawingml/2006/main">
+              <a:graphicData uri="http://schemas.openxmlformats.org/drawingml/2006/picture">
+                <pic:pic xmlns:pic="http://schemas.openxmlformats.org/drawingml/2006/picture">
+                  <pic:nvPicPr>
+                    <pic:cNvPr id="30" name="Picture 30" descr="Graphical user interface, text&#10;&#10;Description automatically generated"/>
+                    <pic:cNvPicPr/>
+                  </pic:nvPicPr>
+                  <pic:blipFill>
+                    <a:blip r:embed="rId22">
+                      <a:extLst>
+                        <a:ext uri="{28A0092B-C50C-407E-A947-70E740481C1C}">
+                          <a14:useLocalDpi xmlns:a14="http://schemas.microsoft.com/office/drawing/2010/main" val="0"/>
+                        </a:ext>
+                      </a:extLst>
+                    </a:blip>
+                    <a:stretch>
+                      <a:fillRect/>
+                    </a:stretch>
+                  </pic:blipFill>
+                  <pic:spPr>
+                    <a:xfrm>
+                      <a:off x="0" y="0"/>
+                      <a:ext cx="3489960" cy="1539240"/>
+                    </a:xfrm>
+                    <a:prstGeom prst="rect">
+                      <a:avLst/>
+                    </a:prstGeom>
+                  </pic:spPr>
+                </pic:pic>
+              </a:graphicData>
+            </a:graphic>
+          </wp:anchor>
+        </w:drawing>
+      </w:r>
+      <w:r>
+        <w:rPr>
+          <w:rFonts w:ascii="Times New Roman" w:hAnsi="Times New Roman" w:cs="Times New Roman"/>
+          <w:b/>
+          <w:bCs/>
+          <w:i/>
+          <w:iCs/>
+        </w:rPr>
+        <w:t>32</w:t>
+      </w:r>
+      <w:r>
+        <w:rPr>
+          <w:rFonts w:ascii="Times New Roman" w:hAnsi="Times New Roman" w:cs="Times New Roman"/>
+          <w:b/>
+          <w:bCs/>
+          <w:i/>
+          <w:iCs/>
+        </w:rPr>
+        <w:t xml:space="preserve">-bit </w:t>
+      </w:r>
+      <w:r>
+        <w:rPr>
+          <w:rFonts w:ascii="Times New Roman" w:hAnsi="Times New Roman" w:cs="Times New Roman"/>
+          <w:b/>
+          <w:bCs/>
+          <w:i/>
+          <w:iCs/>
+        </w:rPr>
+        <w:t>2C Multiplier</w:t>
+      </w:r>
+    </w:p>
+    <w:p>
+      <w:pPr>
+        <w:spacing w:after="120" w:line="240" w:lineRule="auto"/>
+        <w:jc w:val="center"/>
+        <w:rPr>
+          <w:rFonts w:ascii="Times New Roman" w:hAnsi="Times New Roman" w:cs="Times New Roman"/>
+          <w:b/>
+          <w:bCs/>
+          <w:i/>
+          <w:iCs/>
+        </w:rPr>
+      </w:pPr>
+      <w:r>
+        <w:rPr>
+          <w:rFonts w:ascii="Times New Roman" w:hAnsi="Times New Roman" w:cs="Times New Roman"/>
+          <w:b/>
+          <w:bCs/>
+          <w:i/>
+          <w:iCs/>
+        </w:rPr>
+        <w:t>Converted Waveform Values Fixed Point to Floating Point</w:t>
       </w:r>
     </w:p>
     <w:p>
@@ -3505,6 +4308,106 @@
     <w:p>
       <w:pPr>
         <w:pStyle w:val="ListParagraph"/>
+        <w:spacing w:after="120" w:line="240" w:lineRule="auto"/>
+        <w:rPr>
+          <w:rFonts w:ascii="Times New Roman" w:hAnsi="Times New Roman" w:cs="Times New Roman"/>
+          <w:sz w:val="24"/>
+          <w:szCs w:val="24"/>
+        </w:rPr>
+      </w:pPr>
+      <w:r>
+        <w:rPr>
+          <w:rFonts w:ascii="Times New Roman" w:hAnsi="Times New Roman" w:cs="Times New Roman"/>
+          <w:sz w:val="24"/>
+          <w:szCs w:val="24"/>
+        </w:rPr>
+        <w:t>Each ROM reads from their corresponding dat file and pass the values to a wire array.</w:t>
+      </w:r>
+    </w:p>
+    <w:p>
+      <w:pPr>
+        <w:pStyle w:val="ListParagraph"/>
+        <w:numPr>
+          <w:ilvl w:val="1"/>
+          <w:numId w:val="13"/>
+        </w:numPr>
+        <w:spacing w:after="120" w:line="240" w:lineRule="auto"/>
+        <w:rPr>
+          <w:rFonts w:ascii="Times New Roman" w:hAnsi="Times New Roman" w:cs="Times New Roman"/>
+          <w:b/>
+          <w:bCs/>
+          <w:sz w:val="28"/>
+          <w:szCs w:val="28"/>
+        </w:rPr>
+      </w:pPr>
+      <w:r>
+        <w:rPr>
+          <w:rFonts w:ascii="Times New Roman" w:hAnsi="Times New Roman" w:cs="Times New Roman"/>
+          <w:b/>
+          <w:bCs/>
+          <w:sz w:val="28"/>
+          <w:szCs w:val="28"/>
+        </w:rPr>
+        <w:t xml:space="preserve">Pixel Verification </w:t>
+      </w:r>
+    </w:p>
+    <w:p>
+      <w:pPr>
+        <w:pStyle w:val="ListParagraph"/>
+        <w:numPr>
+          <w:ilvl w:val="1"/>
+          <w:numId w:val="13"/>
+        </w:numPr>
+        <w:spacing w:after="120" w:line="240" w:lineRule="auto"/>
+        <w:rPr>
+          <w:rFonts w:ascii="Times New Roman" w:hAnsi="Times New Roman" w:cs="Times New Roman"/>
+          <w:b/>
+          <w:bCs/>
+          <w:sz w:val="28"/>
+          <w:szCs w:val="28"/>
+        </w:rPr>
+      </w:pPr>
+      <w:r>
+        <w:rPr>
+          <w:rFonts w:ascii="Times New Roman" w:hAnsi="Times New Roman" w:cs="Times New Roman"/>
+          <w:b/>
+          <w:bCs/>
+          <w:sz w:val="28"/>
+          <w:szCs w:val="28"/>
+        </w:rPr>
+        <w:t xml:space="preserve">Weight Verification </w:t>
+      </w:r>
+    </w:p>
+    <w:p>
+      <w:pPr>
+        <w:pStyle w:val="ListParagraph"/>
+        <w:numPr>
+          <w:ilvl w:val="1"/>
+          <w:numId w:val="13"/>
+        </w:numPr>
+        <w:spacing w:after="120" w:line="240" w:lineRule="auto"/>
+        <w:rPr>
+          <w:rFonts w:ascii="Times New Roman" w:hAnsi="Times New Roman" w:cs="Times New Roman"/>
+          <w:b/>
+          <w:bCs/>
+          <w:sz w:val="28"/>
+          <w:szCs w:val="28"/>
+        </w:rPr>
+      </w:pPr>
+      <w:r>
+        <w:rPr>
+          <w:rFonts w:ascii="Times New Roman" w:hAnsi="Times New Roman" w:cs="Times New Roman"/>
+          <w:b/>
+          <w:bCs/>
+          <w:sz w:val="28"/>
+          <w:szCs w:val="28"/>
+        </w:rPr>
+        <w:t>Bias Verification</w:t>
+      </w:r>
+    </w:p>
+    <w:p>
+      <w:pPr>
+        <w:pStyle w:val="ListParagraph"/>
         <w:numPr>
           <w:ilvl w:val="0"/>
           <w:numId w:val="13"/>
@@ -3527,7 +4430,7 @@
           <w:sz w:val="28"/>
           <w:szCs w:val="28"/>
         </w:rPr>
-        <w:t>Carry Lookahead Adder</w:t>
+        <w:t>Control</w:t>
       </w:r>
     </w:p>
     <w:p>
@@ -3555,7 +4458,7 @@
           <w:sz w:val="28"/>
           <w:szCs w:val="28"/>
         </w:rPr>
-        <w:t>Control</w:t>
+        <w:t>Nodes</w:t>
       </w:r>
     </w:p>
     <w:p>
@@ -3583,7 +4486,7 @@
           <w:sz w:val="28"/>
           <w:szCs w:val="28"/>
         </w:rPr>
-        <w:t>Nodes</w:t>
+        <w:t>Layers</w:t>
       </w:r>
     </w:p>
     <w:p>
@@ -3611,7 +4514,7 @@
           <w:sz w:val="28"/>
           <w:szCs w:val="28"/>
         </w:rPr>
-        <w:t>Layers</w:t>
+        <w:t>SoftMax</w:t>
       </w:r>
     </w:p>
     <w:p>
@@ -3639,34 +4542,6 @@
           <w:sz w:val="28"/>
           <w:szCs w:val="28"/>
         </w:rPr>
-        <w:t>SoftMax</w:t>
-      </w:r>
-    </w:p>
-    <w:p>
-      <w:pPr>
-        <w:pStyle w:val="ListParagraph"/>
-        <w:numPr>
-          <w:ilvl w:val="0"/>
-          <w:numId w:val="13"/>
-        </w:numPr>
-        <w:spacing w:after="120" w:line="240" w:lineRule="auto"/>
-        <w:ind w:hanging="450"/>
-        <w:rPr>
-          <w:rFonts w:ascii="Times New Roman" w:hAnsi="Times New Roman" w:cs="Times New Roman"/>
-          <w:b/>
-          <w:bCs/>
-          <w:sz w:val="28"/>
-          <w:szCs w:val="28"/>
-        </w:rPr>
-      </w:pPr>
-      <w:r>
-        <w:rPr>
-          <w:rFonts w:ascii="Times New Roman" w:hAnsi="Times New Roman" w:cs="Times New Roman"/>
-          <w:b/>
-          <w:bCs/>
-          <w:sz w:val="28"/>
-          <w:szCs w:val="28"/>
-        </w:rPr>
         <w:t>Network</w:t>
       </w:r>
     </w:p>
@@ -3703,7 +4578,6 @@
           <w:highlight w:val="green"/>
           <w:u w:val="single"/>
         </w:rPr>
-        <w:lastRenderedPageBreak/>
         <w:t>Part 4 Connecting the Network</w:t>
       </w:r>
       <w:r>
@@ -3742,6 +4616,7 @@
           <w:sz w:val="24"/>
           <w:szCs w:val="24"/>
         </w:rPr>
+        <w:lastRenderedPageBreak/>
         <w:tab/>
         <w:t xml:space="preserve">All the modules and connections </w:t>
       </w:r>
@@ -3775,25 +4650,7 @@
           <w:sz w:val="24"/>
           <w:szCs w:val="24"/>
         </w:rPr>
-        <w:t xml:space="preserve">all the modules to a </w:t>
-      </w:r>
-      <w:proofErr w:type="spellStart"/>
-      <w:r>
-        <w:rPr>
-          <w:rFonts w:ascii="Times New Roman" w:hAnsi="Times New Roman" w:cs="Times New Roman"/>
-          <w:sz w:val="24"/>
-          <w:szCs w:val="24"/>
-        </w:rPr>
-        <w:t>sv</w:t>
-      </w:r>
-      <w:proofErr w:type="spellEnd"/>
-      <w:r>
-        <w:rPr>
-          <w:rFonts w:ascii="Times New Roman" w:hAnsi="Times New Roman" w:cs="Times New Roman"/>
-          <w:sz w:val="24"/>
-          <w:szCs w:val="24"/>
-        </w:rPr>
-        <w:t xml:space="preserve"> file</w:t>
+        <w:t>all the modules to a sv file</w:t>
       </w:r>
       <w:r>
         <w:rPr>
@@ -3856,105 +4713,15 @@
           <w:sz w:val="24"/>
           <w:szCs w:val="24"/>
         </w:rPr>
-        <w:t xml:space="preserve">I originally was not using a </w:t>
-      </w:r>
-      <w:proofErr w:type="spellStart"/>
-      <w:r>
-        <w:rPr>
-          <w:rFonts w:ascii="Times New Roman" w:hAnsi="Times New Roman" w:cs="Times New Roman"/>
-          <w:sz w:val="24"/>
-          <w:szCs w:val="24"/>
-        </w:rPr>
-        <w:t>clk</w:t>
-      </w:r>
-      <w:proofErr w:type="spellEnd"/>
-      <w:r>
-        <w:rPr>
-          <w:rFonts w:ascii="Times New Roman" w:hAnsi="Times New Roman" w:cs="Times New Roman"/>
-          <w:sz w:val="24"/>
-          <w:szCs w:val="24"/>
-        </w:rPr>
-        <w:t xml:space="preserve"> or layer enable signals. To do this meant that I was creating over 784 adders and multipliers for each node in first layer, and over 64 in the second. </w:t>
-      </w:r>
-      <w:r>
-        <w:rPr>
-          <w:rFonts w:ascii="Times New Roman" w:hAnsi="Times New Roman" w:cs="Times New Roman"/>
-          <w:sz w:val="24"/>
-          <w:szCs w:val="24"/>
-        </w:rPr>
-        <w:t xml:space="preserve">The output </w:t>
-      </w:r>
-      <w:proofErr w:type="spellStart"/>
-      <w:r>
-        <w:rPr>
-          <w:rFonts w:ascii="Times New Roman" w:hAnsi="Times New Roman" w:cs="Times New Roman"/>
-          <w:sz w:val="24"/>
-          <w:szCs w:val="24"/>
-        </w:rPr>
-        <w:t>sv</w:t>
-      </w:r>
-      <w:proofErr w:type="spellEnd"/>
-      <w:r>
-        <w:rPr>
-          <w:rFonts w:ascii="Times New Roman" w:hAnsi="Times New Roman" w:cs="Times New Roman"/>
-          <w:sz w:val="24"/>
-          <w:szCs w:val="24"/>
-        </w:rPr>
-        <w:t xml:space="preserve"> file was over 300,000 lines and </w:t>
-      </w:r>
-      <w:proofErr w:type="spellStart"/>
-      <w:r>
-        <w:rPr>
-          <w:rFonts w:ascii="Times New Roman" w:hAnsi="Times New Roman" w:cs="Times New Roman"/>
-          <w:sz w:val="24"/>
-          <w:szCs w:val="24"/>
-        </w:rPr>
-        <w:t>ModelSim</w:t>
-      </w:r>
-      <w:proofErr w:type="spellEnd"/>
-      <w:r>
-        <w:rPr>
-          <w:rFonts w:ascii="Times New Roman" w:hAnsi="Times New Roman" w:cs="Times New Roman"/>
-          <w:sz w:val="24"/>
-          <w:szCs w:val="24"/>
-        </w:rPr>
-        <w:t xml:space="preserve"> gave a warning saying that I needed 24448 Mbytes of RAM </w:t>
-      </w:r>
-      <w:proofErr w:type="gramStart"/>
-      <w:r>
-        <w:rPr>
-          <w:rFonts w:ascii="Times New Roman" w:hAnsi="Times New Roman" w:cs="Times New Roman"/>
-          <w:sz w:val="24"/>
-          <w:szCs w:val="24"/>
-        </w:rPr>
-        <w:t>in order to</w:t>
-      </w:r>
-      <w:proofErr w:type="gramEnd"/>
-      <w:r>
-        <w:rPr>
-          <w:rFonts w:ascii="Times New Roman" w:hAnsi="Times New Roman" w:cs="Times New Roman"/>
-          <w:sz w:val="24"/>
-          <w:szCs w:val="24"/>
-        </w:rPr>
-        <w:t xml:space="preserve"> run my design. </w:t>
-      </w:r>
-      <w:proofErr w:type="spellStart"/>
-      <w:r>
-        <w:rPr>
-          <w:rFonts w:ascii="Times New Roman" w:hAnsi="Times New Roman" w:cs="Times New Roman"/>
-          <w:sz w:val="24"/>
-          <w:szCs w:val="24"/>
-        </w:rPr>
-        <w:t>ModelSim</w:t>
-      </w:r>
-      <w:proofErr w:type="spellEnd"/>
-      <w:r>
-        <w:rPr>
-          <w:rFonts w:ascii="Times New Roman" w:hAnsi="Times New Roman" w:cs="Times New Roman"/>
-          <w:sz w:val="24"/>
-          <w:szCs w:val="24"/>
-        </w:rPr>
-        <w:t xml:space="preserve"> did crash after the warning giving memory allocation errors. </w:t>
+        <w:t xml:space="preserve">I originally was not using a clk or layer enable signals. To do this meant that I was creating over 784 adders and multipliers for each node in first layer, and over 64 in the second. </w:t>
+      </w:r>
+      <w:r>
+        <w:rPr>
+          <w:rFonts w:ascii="Times New Roman" w:hAnsi="Times New Roman" w:cs="Times New Roman"/>
+          <w:sz w:val="24"/>
+          <w:szCs w:val="24"/>
+        </w:rPr>
+        <w:t xml:space="preserve">The output sv file was over 300,000 lines and ModelSim gave a warning saying that I needed 24448 Mbytes of RAM in order to run my design. ModelSim did crash after the warning giving memory allocation errors. </w:t>
       </w:r>
     </w:p>
     <w:p>
@@ -3972,17 +4739,17 @@
           <w:noProof/>
         </w:rPr>
         <w:drawing>
-          <wp:anchor distT="0" distB="0" distL="114300" distR="114300" simplePos="0" relativeHeight="251660288" behindDoc="0" locked="0" layoutInCell="1" allowOverlap="1" wp14:anchorId="64D5215B" wp14:editId="1F369BBC">
+          <wp:anchor distT="0" distB="0" distL="114300" distR="114300" simplePos="0" relativeHeight="251660288" behindDoc="0" locked="0" layoutInCell="1" allowOverlap="1" wp14:anchorId="64D5215B" wp14:editId="2B71E31D">
             <wp:simplePos x="0" y="0"/>
             <wp:positionH relativeFrom="margin">
-              <wp:posOffset>-22225</wp:posOffset>
+              <wp:align>center</wp:align>
             </wp:positionH>
             <wp:positionV relativeFrom="paragraph">
-              <wp:posOffset>285115</wp:posOffset>
+              <wp:posOffset>228600</wp:posOffset>
             </wp:positionV>
             <wp:extent cx="6327140" cy="2743200"/>
-            <wp:effectExtent l="0" t="0" r="0" b="0"/>
-            <wp:wrapSquare wrapText="bothSides"/>
+            <wp:effectExtent l="38100" t="38100" r="92710" b="76200"/>
+            <wp:wrapTopAndBottom/>
             <wp:docPr id="8" name="Picture 8" descr="Graphical user interface, text, application, email&#10;&#10;Description automatically generated"/>
             <wp:cNvGraphicFramePr>
               <a:graphicFrameLocks xmlns:a="http://schemas.openxmlformats.org/drawingml/2006/main" noChangeAspect="1"/>
@@ -3995,7 +4762,7 @@
                     <pic:cNvPicPr/>
                   </pic:nvPicPr>
                   <pic:blipFill>
-                    <a:blip r:embed="rId15">
+                    <a:blip r:embed="rId23">
                       <a:extLst>
                         <a:ext uri="{28A0092B-C50C-407E-A947-70E740481C1C}">
                           <a14:useLocalDpi xmlns:a14="http://schemas.microsoft.com/office/drawing/2010/main" val="0"/>
@@ -4014,6 +4781,13 @@
                     <a:prstGeom prst="rect">
                       <a:avLst/>
                     </a:prstGeom>
+                    <a:effectLst>
+                      <a:outerShdw blurRad="50800" dist="38100" dir="2400000" algn="tl" rotWithShape="0">
+                        <a:prstClr val="black">
+                          <a:alpha val="44000"/>
+                        </a:prstClr>
+                      </a:outerShdw>
+                    </a:effectLst>
                   </pic:spPr>
                 </pic:pic>
               </a:graphicData>
@@ -4031,47 +4805,45 @@
     <w:p>
       <w:pPr>
         <w:spacing w:after="120" w:line="240" w:lineRule="auto"/>
-        <w:ind w:left="864"/>
+        <w:ind w:left="270"/>
         <w:jc w:val="center"/>
         <w:rPr>
           <w:rFonts w:ascii="Times New Roman" w:hAnsi="Times New Roman" w:cs="Times New Roman"/>
-          <w:sz w:val="24"/>
-          <w:szCs w:val="24"/>
-        </w:rPr>
-      </w:pPr>
-      <w:r>
-        <w:rPr>
-          <w:rFonts w:ascii="Times New Roman" w:hAnsi="Times New Roman" w:cs="Times New Roman"/>
-          <w:sz w:val="24"/>
-          <w:szCs w:val="24"/>
-        </w:rPr>
-        <w:t xml:space="preserve">Figure X: </w:t>
-      </w:r>
-      <w:proofErr w:type="spellStart"/>
-      <w:r>
-        <w:rPr>
-          <w:rFonts w:ascii="Times New Roman" w:hAnsi="Times New Roman" w:cs="Times New Roman"/>
-          <w:sz w:val="24"/>
-          <w:szCs w:val="24"/>
-        </w:rPr>
-        <w:t>ModelSim</w:t>
-      </w:r>
-      <w:proofErr w:type="spellEnd"/>
-      <w:r>
-        <w:rPr>
-          <w:rFonts w:ascii="Times New Roman" w:hAnsi="Times New Roman" w:cs="Times New Roman"/>
-          <w:sz w:val="24"/>
-          <w:szCs w:val="24"/>
-        </w:rPr>
-        <w:t xml:space="preserve"> Memory</w:t>
-      </w:r>
-      <w:r>
-        <w:rPr>
-          <w:rFonts w:ascii="Times New Roman" w:hAnsi="Times New Roman" w:cs="Times New Roman"/>
-          <w:sz w:val="24"/>
-          <w:szCs w:val="24"/>
-        </w:rPr>
-        <w:t xml:space="preserve"> Warning Message</w:t>
+          <w:b/>
+          <w:bCs/>
+          <w:i/>
+          <w:iCs/>
+        </w:rPr>
+      </w:pPr>
+      <w:r>
+        <w:rPr>
+          <w:rFonts w:ascii="Times New Roman" w:hAnsi="Times New Roman" w:cs="Times New Roman"/>
+          <w:b/>
+          <w:bCs/>
+          <w:i/>
+          <w:iCs/>
+        </w:rPr>
+        <w:t>Mode</w:t>
+      </w:r>
+      <w:r>
+        <w:rPr>
+          <w:rFonts w:ascii="Times New Roman" w:hAnsi="Times New Roman" w:cs="Times New Roman"/>
+          <w:b/>
+          <w:bCs/>
+          <w:i/>
+          <w:iCs/>
+        </w:rPr>
+        <w:t>l</w:t>
+      </w:r>
+      <w:r>
+        <w:rPr>
+          <w:rFonts w:ascii="Times New Roman" w:hAnsi="Times New Roman" w:cs="Times New Roman"/>
+          <w:b/>
+          <w:bCs/>
+          <w:i/>
+          <w:iCs/>
+        </w:rPr>
+        <w:t>Sim Memory Warning Message</w:t>
       </w:r>
     </w:p>
     <w:p>
@@ -4165,7 +4937,6 @@
         </w:rPr>
         <w:t xml:space="preserve"> I went about trying to figure out how to optimize the code. First thing I needed to do was to just use one adder and multiplier for each node. To do that I utilized a control module which handled the </w:t>
       </w:r>
-      <w:proofErr w:type="spellStart"/>
       <w:r>
         <w:rPr>
           <w:rFonts w:ascii="Times New Roman" w:hAnsi="Times New Roman" w:cs="Times New Roman"/>
@@ -4174,7 +4945,6 @@
         </w:rPr>
         <w:t>clk</w:t>
       </w:r>
-      <w:proofErr w:type="spellEnd"/>
       <w:r>
         <w:rPr>
           <w:rFonts w:ascii="Times New Roman" w:hAnsi="Times New Roman" w:cs="Times New Roman"/>
@@ -4205,25 +4975,7 @@
           <w:sz w:val="24"/>
           <w:szCs w:val="24"/>
         </w:rPr>
-        <w:t xml:space="preserve"> to give input values and output values at different points in the </w:t>
-      </w:r>
-      <w:proofErr w:type="spellStart"/>
-      <w:r>
-        <w:rPr>
-          <w:rFonts w:ascii="Times New Roman" w:hAnsi="Times New Roman" w:cs="Times New Roman"/>
-          <w:sz w:val="24"/>
-          <w:szCs w:val="24"/>
-        </w:rPr>
-        <w:t>clk</w:t>
-      </w:r>
-      <w:proofErr w:type="spellEnd"/>
-      <w:r>
-        <w:rPr>
-          <w:rFonts w:ascii="Times New Roman" w:hAnsi="Times New Roman" w:cs="Times New Roman"/>
-          <w:sz w:val="24"/>
-          <w:szCs w:val="24"/>
-        </w:rPr>
-        <w:t xml:space="preserve"> cycle to the </w:t>
+        <w:t xml:space="preserve"> to give input values and output values at different points in the clk cycle to the </w:t>
       </w:r>
       <w:r>
         <w:rPr>
@@ -4263,134 +5015,23 @@
           <w:sz w:val="24"/>
           <w:szCs w:val="24"/>
         </w:rPr>
-        <w:t xml:space="preserve">The enable signals are done based on keeping track of the clock cycles where a raise and fall is one cycle. The first layer requires 784 cycles to finish, and the second requires 784 + 64 cycles. The multiplying is done on the </w:t>
-      </w:r>
-      <w:proofErr w:type="spellStart"/>
-      <w:r>
-        <w:rPr>
-          <w:rFonts w:ascii="Times New Roman" w:hAnsi="Times New Roman" w:cs="Times New Roman"/>
-          <w:sz w:val="24"/>
-          <w:szCs w:val="24"/>
-        </w:rPr>
-        <w:t>posedge</w:t>
-      </w:r>
-      <w:proofErr w:type="spellEnd"/>
-      <w:r>
-        <w:rPr>
-          <w:rFonts w:ascii="Times New Roman" w:hAnsi="Times New Roman" w:cs="Times New Roman"/>
-          <w:sz w:val="24"/>
-          <w:szCs w:val="24"/>
-        </w:rPr>
-        <w:t xml:space="preserve"> of the </w:t>
-      </w:r>
-      <w:proofErr w:type="spellStart"/>
-      <w:proofErr w:type="gramStart"/>
-      <w:r>
-        <w:rPr>
-          <w:rFonts w:ascii="Times New Roman" w:hAnsi="Times New Roman" w:cs="Times New Roman"/>
-          <w:sz w:val="24"/>
-          <w:szCs w:val="24"/>
-        </w:rPr>
-        <w:t>clk</w:t>
-      </w:r>
-      <w:proofErr w:type="spellEnd"/>
-      <w:proofErr w:type="gramEnd"/>
-      <w:r>
-        <w:rPr>
-          <w:rFonts w:ascii="Times New Roman" w:hAnsi="Times New Roman" w:cs="Times New Roman"/>
-          <w:sz w:val="24"/>
-          <w:szCs w:val="24"/>
-        </w:rPr>
-        <w:t xml:space="preserve"> and the adding is done on the </w:t>
-      </w:r>
-      <w:proofErr w:type="spellStart"/>
-      <w:r>
-        <w:rPr>
-          <w:rFonts w:ascii="Times New Roman" w:hAnsi="Times New Roman" w:cs="Times New Roman"/>
-          <w:sz w:val="24"/>
-          <w:szCs w:val="24"/>
-        </w:rPr>
-        <w:t>negedge</w:t>
-      </w:r>
-      <w:proofErr w:type="spellEnd"/>
-      <w:r>
-        <w:rPr>
-          <w:rFonts w:ascii="Times New Roman" w:hAnsi="Times New Roman" w:cs="Times New Roman"/>
-          <w:sz w:val="24"/>
-          <w:szCs w:val="24"/>
-        </w:rPr>
-        <w:t xml:space="preserve">. </w:t>
-      </w:r>
-      <w:r>
-        <w:rPr>
-          <w:rFonts w:ascii="Times New Roman" w:hAnsi="Times New Roman" w:cs="Times New Roman"/>
-          <w:sz w:val="24"/>
-          <w:szCs w:val="24"/>
-        </w:rPr>
-        <w:t xml:space="preserve">The </w:t>
-      </w:r>
-      <w:proofErr w:type="spellStart"/>
-      <w:r>
-        <w:rPr>
-          <w:rFonts w:ascii="Times New Roman" w:hAnsi="Times New Roman" w:cs="Times New Roman"/>
-          <w:sz w:val="24"/>
-          <w:szCs w:val="24"/>
-        </w:rPr>
-        <w:t>relu</w:t>
-      </w:r>
-      <w:proofErr w:type="spellEnd"/>
-      <w:r>
-        <w:rPr>
-          <w:rFonts w:ascii="Times New Roman" w:hAnsi="Times New Roman" w:cs="Times New Roman"/>
-          <w:sz w:val="24"/>
-          <w:szCs w:val="24"/>
-        </w:rPr>
-        <w:t xml:space="preserve"> operation is perform on the </w:t>
-      </w:r>
-      <w:proofErr w:type="spellStart"/>
-      <w:r>
-        <w:rPr>
-          <w:rFonts w:ascii="Times New Roman" w:hAnsi="Times New Roman" w:cs="Times New Roman"/>
-          <w:sz w:val="24"/>
-          <w:szCs w:val="24"/>
-        </w:rPr>
-        <w:lastRenderedPageBreak/>
-        <w:t>negedge</w:t>
-      </w:r>
-      <w:proofErr w:type="spellEnd"/>
-      <w:r>
-        <w:rPr>
-          <w:rFonts w:ascii="Times New Roman" w:hAnsi="Times New Roman" w:cs="Times New Roman"/>
-          <w:sz w:val="24"/>
-          <w:szCs w:val="24"/>
-        </w:rPr>
-        <w:t xml:space="preserve"> of the enable signal. </w:t>
-      </w:r>
-      <w:r>
-        <w:rPr>
-          <w:rFonts w:ascii="Times New Roman" w:hAnsi="Times New Roman" w:cs="Times New Roman"/>
-          <w:sz w:val="24"/>
-          <w:szCs w:val="24"/>
-        </w:rPr>
-        <w:t xml:space="preserve">The adding also feeds into </w:t>
-      </w:r>
-      <w:proofErr w:type="gramStart"/>
-      <w:r>
-        <w:rPr>
-          <w:rFonts w:ascii="Times New Roman" w:hAnsi="Times New Roman" w:cs="Times New Roman"/>
-          <w:sz w:val="24"/>
-          <w:szCs w:val="24"/>
-        </w:rPr>
-        <w:t>its self</w:t>
-      </w:r>
-      <w:proofErr w:type="gramEnd"/>
-      <w:r>
-        <w:rPr>
-          <w:rFonts w:ascii="Times New Roman" w:hAnsi="Times New Roman" w:cs="Times New Roman"/>
-          <w:sz w:val="24"/>
-          <w:szCs w:val="24"/>
-        </w:rPr>
-        <w:t xml:space="preserve"> for getting the summation</w:t>
+        <w:t xml:space="preserve">The enable signals are done based on keeping track of the clock cycles where a raise and fall is one cycle. The first layer requires 784 cycles to finish, and the second requires 784 + 64 cycles. The multiplying is done on the posedge of the clk and the adding is done on the negedge. </w:t>
+      </w:r>
+      <w:r>
+        <w:rPr>
+          <w:rFonts w:ascii="Times New Roman" w:hAnsi="Times New Roman" w:cs="Times New Roman"/>
+          <w:sz w:val="24"/>
+          <w:szCs w:val="24"/>
+        </w:rPr>
+        <w:t xml:space="preserve">The relu operation is perform on the negedge of the enable signal. </w:t>
+      </w:r>
+      <w:r>
+        <w:rPr>
+          <w:rFonts w:ascii="Times New Roman" w:hAnsi="Times New Roman" w:cs="Times New Roman"/>
+          <w:sz w:val="24"/>
+          <w:szCs w:val="24"/>
+        </w:rPr>
+        <w:t>The adding also feeds into its self for getting the summation</w:t>
       </w:r>
       <w:r>
         <w:rPr>
@@ -4431,6 +5072,7 @@
           <w:szCs w:val="32"/>
           <w:u w:val="single"/>
         </w:rPr>
+        <w:lastRenderedPageBreak/>
         <w:t xml:space="preserve">Part </w:t>
       </w:r>
       <w:r>
@@ -4537,7 +5179,7 @@
                     <pic:cNvPicPr/>
                   </pic:nvPicPr>
                   <pic:blipFill>
-                    <a:blip r:embed="rId16" cstate="print">
+                    <a:blip r:embed="rId24" cstate="print">
                       <a:extLst>
                         <a:ext uri="{28A0092B-C50C-407E-A947-70E740481C1C}">
                           <a14:useLocalDpi xmlns:a14="http://schemas.microsoft.com/office/drawing/2010/main" val="0"/>
@@ -4610,7 +5252,7 @@
                     <pic:cNvPicPr/>
                   </pic:nvPicPr>
                   <pic:blipFill>
-                    <a:blip r:embed="rId17" cstate="print">
+                    <a:blip r:embed="rId25" cstate="print">
                       <a:extLst>
                         <a:ext uri="{28A0092B-C50C-407E-A947-70E740481C1C}">
                           <a14:useLocalDpi xmlns:a14="http://schemas.microsoft.com/office/drawing/2010/main" val="0"/>
@@ -4867,63 +5509,7 @@
           <w:sz w:val="24"/>
           <w:szCs w:val="24"/>
         </w:rPr>
-        <w:t xml:space="preserve"> Output the results to a json file called </w:t>
-      </w:r>
-      <w:proofErr w:type="spellStart"/>
-      <w:r>
-        <w:rPr>
-          <w:rFonts w:ascii="Times New Roman" w:hAnsi="Times New Roman" w:cs="Times New Roman"/>
-          <w:sz w:val="24"/>
-          <w:szCs w:val="24"/>
-        </w:rPr>
-        <w:t>best_</w:t>
-      </w:r>
-      <w:proofErr w:type="gramStart"/>
-      <w:r>
-        <w:rPr>
-          <w:rFonts w:ascii="Times New Roman" w:hAnsi="Times New Roman" w:cs="Times New Roman"/>
-          <w:sz w:val="24"/>
-          <w:szCs w:val="24"/>
-        </w:rPr>
-        <w:t>results.json</w:t>
-      </w:r>
-      <w:proofErr w:type="spellEnd"/>
-      <w:proofErr w:type="gramEnd"/>
-      <w:r>
-        <w:rPr>
-          <w:rFonts w:ascii="Times New Roman" w:hAnsi="Times New Roman" w:cs="Times New Roman"/>
-          <w:sz w:val="24"/>
-          <w:szCs w:val="24"/>
-        </w:rPr>
-        <w:t xml:space="preserve">. I even made a </w:t>
-      </w:r>
-      <w:proofErr w:type="spellStart"/>
-      <w:r>
-        <w:rPr>
-          <w:rFonts w:ascii="Times New Roman" w:hAnsi="Times New Roman" w:cs="Times New Roman"/>
-          <w:sz w:val="24"/>
-          <w:szCs w:val="24"/>
-        </w:rPr>
-        <w:t>history_best_</w:t>
-      </w:r>
-      <w:proofErr w:type="gramStart"/>
-      <w:r>
-        <w:rPr>
-          <w:rFonts w:ascii="Times New Roman" w:hAnsi="Times New Roman" w:cs="Times New Roman"/>
-          <w:sz w:val="24"/>
-          <w:szCs w:val="24"/>
-        </w:rPr>
-        <w:t>results.json</w:t>
-      </w:r>
-      <w:proofErr w:type="spellEnd"/>
-      <w:proofErr w:type="gramEnd"/>
-      <w:r>
-        <w:rPr>
-          <w:rFonts w:ascii="Times New Roman" w:hAnsi="Times New Roman" w:cs="Times New Roman"/>
-          <w:sz w:val="24"/>
-          <w:szCs w:val="24"/>
-        </w:rPr>
-        <w:t xml:space="preserve"> for keeping track of the previous best results. That was done so I could the parameters that got me to the best result the quickest. </w:t>
+        <w:t xml:space="preserve"> Output the results to a json file called best_results.json. I even made a history_best_results.json for keeping track of the previous best results. That was done so I could the parameters that got me to the best result the quickest. </w:t>
       </w:r>
     </w:p>
     <w:p>
@@ -5011,25 +5597,7 @@
           <w:sz w:val="24"/>
           <w:szCs w:val="24"/>
         </w:rPr>
-        <w:t xml:space="preserve">since that is the amount of </w:t>
-      </w:r>
-      <w:proofErr w:type="gramStart"/>
-      <w:r>
-        <w:rPr>
-          <w:rFonts w:ascii="Times New Roman" w:hAnsi="Times New Roman" w:cs="Times New Roman"/>
-          <w:sz w:val="24"/>
-          <w:szCs w:val="24"/>
-        </w:rPr>
-        <w:t>pixels</w:t>
-      </w:r>
-      <w:proofErr w:type="gramEnd"/>
-      <w:r>
-        <w:rPr>
-          <w:rFonts w:ascii="Times New Roman" w:hAnsi="Times New Roman" w:cs="Times New Roman"/>
-          <w:sz w:val="24"/>
-          <w:szCs w:val="24"/>
-        </w:rPr>
-        <w:t xml:space="preserve"> we will be processing in from the 28x28 grayscale image. </w:t>
+        <w:t xml:space="preserve">since that is the amount of pixels we will be processing in from the 28x28 grayscale image. </w:t>
       </w:r>
     </w:p>
     <w:p>
@@ -5054,8 +5622,7 @@
         </w:rPr>
         <w:t xml:space="preserve">The single linear layer will take in those 784 values into each of the 64 nodes to output the 64 values. So that means each node has 784 weights and there are 64 biases one for each node. 64 just seemed like a nice value to output, and it was recommended by </w:t>
       </w:r>
-      <w:hyperlink r:id="rId18" w:history="1">
-        <w:proofErr w:type="spellStart"/>
+      <w:hyperlink r:id="rId26" w:history="1">
         <w:r>
           <w:rPr>
             <w:rStyle w:val="Hyperlink"/>
@@ -5065,7 +5632,6 @@
           </w:rPr>
           <w:t>sentdex</w:t>
         </w:r>
-        <w:proofErr w:type="spellEnd"/>
       </w:hyperlink>
       <w:r>
         <w:rPr>
@@ -5096,25 +5662,7 @@
           <w:sz w:val="24"/>
           <w:szCs w:val="24"/>
         </w:rPr>
-        <w:t xml:space="preserve">The output layer is required to output 10 values unless I do a </w:t>
-      </w:r>
-      <w:proofErr w:type="spellStart"/>
-      <w:r>
-        <w:rPr>
-          <w:rFonts w:ascii="Times New Roman" w:hAnsi="Times New Roman" w:cs="Times New Roman"/>
-          <w:sz w:val="24"/>
-          <w:szCs w:val="24"/>
-        </w:rPr>
-        <w:t>softmax</w:t>
-      </w:r>
-      <w:proofErr w:type="spellEnd"/>
-      <w:r>
-        <w:rPr>
-          <w:rFonts w:ascii="Times New Roman" w:hAnsi="Times New Roman" w:cs="Times New Roman"/>
-          <w:sz w:val="24"/>
-          <w:szCs w:val="24"/>
-        </w:rPr>
-        <w:t xml:space="preserve"> function. Those values correspond to the </w:t>
+        <w:t xml:space="preserve">The output layer is required to output 10 values unless I do a softmax function. Those values correspond to the </w:t>
       </w:r>
       <w:r>
         <w:rPr>
@@ -5453,28 +6001,8 @@
           <w:sz w:val="24"/>
           <w:szCs w:val="24"/>
         </w:rPr>
-        <w:t xml:space="preserve">Inside Python-Parsing I setup the main.py script to loop through the </w:t>
-      </w:r>
-      <w:proofErr w:type="spellStart"/>
-      <w:r>
-        <w:rPr>
-          <w:rFonts w:ascii="Times New Roman" w:hAnsi="Times New Roman" w:cs="Times New Roman"/>
-          <w:sz w:val="24"/>
-          <w:szCs w:val="24"/>
-        </w:rPr>
-        <w:t>best_</w:t>
-      </w:r>
-      <w:proofErr w:type="gramStart"/>
-      <w:r>
-        <w:rPr>
-          <w:rFonts w:ascii="Times New Roman" w:hAnsi="Times New Roman" w:cs="Times New Roman"/>
-          <w:sz w:val="24"/>
-          <w:szCs w:val="24"/>
-        </w:rPr>
-        <w:t>results.json</w:t>
-      </w:r>
-      <w:proofErr w:type="spellEnd"/>
-      <w:proofErr w:type="gramEnd"/>
+        <w:t>Inside Python-Parsing I setup the main.py script to loop through the best_results.json</w:t>
+      </w:r>
       <w:r>
         <w:rPr>
           <w:rFonts w:ascii="Times New Roman" w:hAnsi="Times New Roman" w:cs="Times New Roman"/>
@@ -5561,27 +6089,7 @@
           <w:sz w:val="24"/>
           <w:szCs w:val="24"/>
         </w:rPr>
-        <w:t xml:space="preserve">Using </w:t>
-      </w:r>
-      <w:proofErr w:type="spellStart"/>
-      <w:proofErr w:type="gramStart"/>
-      <w:r>
-        <w:rPr>
-          <w:rFonts w:ascii="Times New Roman" w:hAnsi="Times New Roman" w:cs="Times New Roman"/>
-          <w:sz w:val="24"/>
-          <w:szCs w:val="24"/>
-        </w:rPr>
-        <w:t>Qm.n</w:t>
-      </w:r>
-      <w:proofErr w:type="spellEnd"/>
-      <w:proofErr w:type="gramEnd"/>
-      <w:r>
-        <w:rPr>
-          <w:rFonts w:ascii="Times New Roman" w:hAnsi="Times New Roman" w:cs="Times New Roman"/>
-          <w:sz w:val="24"/>
-          <w:szCs w:val="24"/>
-        </w:rPr>
-        <w:t xml:space="preserve"> notation I did Q17.14. These values were chosen for the 32-bit address. </w:t>
+        <w:t xml:space="preserve">Using Qm.n notation I did Q17.14. These values were chosen for the 32-bit address. </w:t>
       </w:r>
     </w:p>
     <w:p>
@@ -5806,25 +6314,7 @@
           <w:sz w:val="24"/>
           <w:szCs w:val="24"/>
         </w:rPr>
-        <w:t xml:space="preserve"> once I get everything implemented </w:t>
-      </w:r>
-      <w:proofErr w:type="gramStart"/>
-      <w:r>
-        <w:rPr>
-          <w:rFonts w:ascii="Times New Roman" w:hAnsi="Times New Roman" w:cs="Times New Roman"/>
-          <w:sz w:val="24"/>
-          <w:szCs w:val="24"/>
-        </w:rPr>
-        <w:t>in order to</w:t>
-      </w:r>
-      <w:proofErr w:type="gramEnd"/>
-      <w:r>
-        <w:rPr>
-          <w:rFonts w:ascii="Times New Roman" w:hAnsi="Times New Roman" w:cs="Times New Roman"/>
-          <w:sz w:val="24"/>
-          <w:szCs w:val="24"/>
-        </w:rPr>
-        <w:t xml:space="preserve"> have better accuracy)</w:t>
+        <w:t xml:space="preserve"> once I get everything implemented in order to have better accuracy)</w:t>
       </w:r>
     </w:p>
     <w:p>
@@ -6126,25 +6616,7 @@
           <w:sz w:val="24"/>
           <w:szCs w:val="24"/>
         </w:rPr>
-        <w:t xml:space="preserve"> </w:t>
-      </w:r>
-      <w:proofErr w:type="spellStart"/>
-      <w:r>
-        <w:rPr>
-          <w:rFonts w:ascii="Times New Roman" w:hAnsi="Times New Roman" w:cs="Times New Roman"/>
-          <w:sz w:val="24"/>
-          <w:szCs w:val="24"/>
-        </w:rPr>
-        <w:t>Relu</w:t>
-      </w:r>
-      <w:proofErr w:type="spellEnd"/>
-      <w:r>
-        <w:rPr>
-          <w:rFonts w:ascii="Times New Roman" w:hAnsi="Times New Roman" w:cs="Times New Roman"/>
-          <w:sz w:val="24"/>
-          <w:szCs w:val="24"/>
-        </w:rPr>
-        <w:t xml:space="preserve"> function circuit that just outputs the value passed in if it’s greater than 0, and if not just 0. </w:t>
+        <w:t xml:space="preserve"> Relu function circuit that just outputs the value passed in if it’s greater than 0, and if not just 0. </w:t>
       </w:r>
       <w:r>
         <w:rPr>
@@ -6296,7 +6768,7 @@
         </w:rPr>
         <w:t xml:space="preserve">I then tested them in </w:t>
       </w:r>
-      <w:hyperlink r:id="rId19" w:history="1">
+      <w:hyperlink r:id="rId27" w:history="1">
         <w:r>
           <w:rPr>
             <w:rStyle w:val="Hyperlink"/>
@@ -6652,25 +7124,7 @@
           <w:sz w:val="24"/>
           <w:szCs w:val="24"/>
         </w:rPr>
-        <w:t xml:space="preserve"> carry in and two 4-bit values. It creates the propagation by XORing the values, and the generate by ANDing the values. The propagate and generate and then used in a combination of AND </w:t>
-      </w:r>
-      <w:proofErr w:type="spellStart"/>
-      <w:r>
-        <w:rPr>
-          <w:rFonts w:ascii="Times New Roman" w:hAnsi="Times New Roman" w:cs="Times New Roman"/>
-          <w:sz w:val="24"/>
-          <w:szCs w:val="24"/>
-        </w:rPr>
-        <w:t>and</w:t>
-      </w:r>
-      <w:proofErr w:type="spellEnd"/>
-      <w:r>
-        <w:rPr>
-          <w:rFonts w:ascii="Times New Roman" w:hAnsi="Times New Roman" w:cs="Times New Roman"/>
-          <w:sz w:val="24"/>
-          <w:szCs w:val="24"/>
-        </w:rPr>
-        <w:t xml:space="preserve"> OR gates making the carry values. The carry values are then XORed with the propagate value</w:t>
+        <w:t xml:space="preserve"> carry in and two 4-bit values. It creates the propagation by XORing the values, and the generate by ANDing the values. The propagate and generate and then used in a combination of AND and OR gates making the carry values. The carry values are then XORed with the propagate value</w:t>
       </w:r>
       <w:r>
         <w:rPr>
@@ -6725,27 +7179,7 @@
           <w:sz w:val="24"/>
           <w:szCs w:val="24"/>
         </w:rPr>
-        <w:t>the actual result. The chop will vary later based on the (</w:t>
-      </w:r>
-      <w:proofErr w:type="spellStart"/>
-      <w:proofErr w:type="gramStart"/>
-      <w:r>
-        <w:rPr>
-          <w:rFonts w:ascii="Times New Roman" w:hAnsi="Times New Roman" w:cs="Times New Roman"/>
-          <w:sz w:val="24"/>
-          <w:szCs w:val="24"/>
-        </w:rPr>
-        <w:t>Qm.n</w:t>
-      </w:r>
-      <w:proofErr w:type="spellEnd"/>
-      <w:proofErr w:type="gramEnd"/>
-      <w:r>
-        <w:rPr>
-          <w:rFonts w:ascii="Times New Roman" w:hAnsi="Times New Roman" w:cs="Times New Roman"/>
-          <w:sz w:val="24"/>
-          <w:szCs w:val="24"/>
-        </w:rPr>
-        <w:t xml:space="preserve">) m and n values where I will chop off from the </w:t>
+        <w:t xml:space="preserve">the actual result. The chop will vary later based on the (Qm.n) m and n values where I will chop off from the </w:t>
       </w:r>
       <w:r>
         <w:rPr>
@@ -6860,7 +7294,7 @@
                     <pic:cNvPicPr/>
                   </pic:nvPicPr>
                   <pic:blipFill rotWithShape="1">
-                    <a:blip r:embed="rId20" cstate="print">
+                    <a:blip r:embed="rId28" cstate="print">
                       <a:extLst>
                         <a:ext uri="{28A0092B-C50C-407E-A947-70E740481C1C}">
                           <a14:useLocalDpi xmlns:a14="http://schemas.microsoft.com/office/drawing/2010/main" val="0"/>
@@ -6963,7 +7397,7 @@
                     <pic:cNvPicPr/>
                   </pic:nvPicPr>
                   <pic:blipFill rotWithShape="1">
-                    <a:blip r:embed="rId21" cstate="print">
+                    <a:blip r:embed="rId29" cstate="print">
                       <a:extLst>
                         <a:ext uri="{28A0092B-C50C-407E-A947-70E740481C1C}">
                           <a14:useLocalDpi xmlns:a14="http://schemas.microsoft.com/office/drawing/2010/main" val="0"/>
@@ -7066,7 +7500,7 @@
                     <pic:cNvPicPr/>
                   </pic:nvPicPr>
                   <pic:blipFill rotWithShape="1">
-                    <a:blip r:embed="rId22" cstate="print">
+                    <a:blip r:embed="rId30" cstate="print">
                       <a:extLst>
                         <a:ext uri="{28A0092B-C50C-407E-A947-70E740481C1C}">
                           <a14:useLocalDpi xmlns:a14="http://schemas.microsoft.com/office/drawing/2010/main" val="0"/>
@@ -7169,7 +7603,7 @@
                     <pic:cNvPicPr/>
                   </pic:nvPicPr>
                   <pic:blipFill rotWithShape="1">
-                    <a:blip r:embed="rId23" cstate="print">
+                    <a:blip r:embed="rId31" cstate="print">
                       <a:extLst>
                         <a:ext uri="{28A0092B-C50C-407E-A947-70E740481C1C}">
                           <a14:useLocalDpi xmlns:a14="http://schemas.microsoft.com/office/drawing/2010/main" val="0"/>
@@ -7272,7 +7706,7 @@
                     <pic:cNvPicPr/>
                   </pic:nvPicPr>
                   <pic:blipFill rotWithShape="1">
-                    <a:blip r:embed="rId24" cstate="print">
+                    <a:blip r:embed="rId32" cstate="print">
                       <a:extLst>
                         <a:ext uri="{28A0092B-C50C-407E-A947-70E740481C1C}">
                           <a14:useLocalDpi xmlns:a14="http://schemas.microsoft.com/office/drawing/2010/main" val="0"/>
@@ -7566,25 +8000,7 @@
           <w:sz w:val="24"/>
           <w:szCs w:val="24"/>
         </w:rPr>
-        <w:t xml:space="preserve"> Create a testbench using python to parse through the </w:t>
-      </w:r>
-      <w:proofErr w:type="spellStart"/>
-      <w:r>
-        <w:rPr>
-          <w:rFonts w:ascii="Times New Roman" w:hAnsi="Times New Roman" w:cs="Times New Roman"/>
-          <w:sz w:val="24"/>
-          <w:szCs w:val="24"/>
-        </w:rPr>
-        <w:t>best_results</w:t>
-      </w:r>
-      <w:proofErr w:type="spellEnd"/>
-      <w:r>
-        <w:rPr>
-          <w:rFonts w:ascii="Times New Roman" w:hAnsi="Times New Roman" w:cs="Times New Roman"/>
-          <w:sz w:val="24"/>
-          <w:szCs w:val="24"/>
-        </w:rPr>
-        <w:t xml:space="preserve"> and hook up the modules creating the network.</w:t>
+        <w:t xml:space="preserve"> Create a testbench using python to parse through the best_results and hook up the modules creating the network.</w:t>
       </w:r>
     </w:p>
     <w:p>
@@ -7607,25 +8023,7 @@
           <w:sz w:val="24"/>
           <w:szCs w:val="24"/>
         </w:rPr>
-        <w:t xml:space="preserve"> Possible implement the </w:t>
-      </w:r>
-      <w:proofErr w:type="spellStart"/>
-      <w:r>
-        <w:rPr>
-          <w:rFonts w:ascii="Times New Roman" w:hAnsi="Times New Roman" w:cs="Times New Roman"/>
-          <w:sz w:val="24"/>
-          <w:szCs w:val="24"/>
-        </w:rPr>
-        <w:t>softmax</w:t>
-      </w:r>
-      <w:proofErr w:type="spellEnd"/>
-      <w:r>
-        <w:rPr>
-          <w:rFonts w:ascii="Times New Roman" w:hAnsi="Times New Roman" w:cs="Times New Roman"/>
-          <w:sz w:val="24"/>
-          <w:szCs w:val="24"/>
-        </w:rPr>
-        <w:t xml:space="preserve"> for outputting the number the network thinks the image is rather than just looking at the values and picking which one is the highest. </w:t>
+        <w:t xml:space="preserve"> Possible implement the softmax for outputting the number the network thinks the image is rather than just looking at the values and picking which one is the highest. </w:t>
       </w:r>
     </w:p>
     <w:p>
@@ -7790,25 +8188,7 @@
           <w:sz w:val="24"/>
           <w:szCs w:val="24"/>
         </w:rPr>
-        <w:t xml:space="preserve"> I will need to modify by removing the full adders and replacing them with </w:t>
-      </w:r>
-      <w:proofErr w:type="gramStart"/>
-      <w:r>
-        <w:rPr>
-          <w:rFonts w:ascii="Times New Roman" w:hAnsi="Times New Roman" w:cs="Times New Roman"/>
-          <w:sz w:val="24"/>
-          <w:szCs w:val="24"/>
-        </w:rPr>
-        <w:t>the a</w:t>
-      </w:r>
-      <w:proofErr w:type="gramEnd"/>
-      <w:r>
-        <w:rPr>
-          <w:rFonts w:ascii="Times New Roman" w:hAnsi="Times New Roman" w:cs="Times New Roman"/>
-          <w:sz w:val="24"/>
-          <w:szCs w:val="24"/>
-        </w:rPr>
-        <w:t xml:space="preserve"> combination of n-bit CLAs where n is less than or equal to 4. </w:t>
+        <w:t xml:space="preserve"> I will need to modify by removing the full adders and replacing them with the a combination of n-bit CLAs where n is less than or equal to 4. </w:t>
       </w:r>
     </w:p>
     <w:p>
@@ -7847,29 +8227,7 @@
           <w:sz w:val="28"/>
           <w:szCs w:val="28"/>
         </w:rPr>
-        <w:t xml:space="preserve">Implement </w:t>
-      </w:r>
-      <w:proofErr w:type="spellStart"/>
-      <w:r>
-        <w:rPr>
-          <w:rFonts w:ascii="Times New Roman" w:hAnsi="Times New Roman" w:cs="Times New Roman"/>
-          <w:b/>
-          <w:bCs/>
-          <w:sz w:val="28"/>
-          <w:szCs w:val="28"/>
-        </w:rPr>
-        <w:t>Dadda</w:t>
-      </w:r>
-      <w:proofErr w:type="spellEnd"/>
-      <w:r>
-        <w:rPr>
-          <w:rFonts w:ascii="Times New Roman" w:hAnsi="Times New Roman" w:cs="Times New Roman"/>
-          <w:b/>
-          <w:bCs/>
-          <w:sz w:val="28"/>
-          <w:szCs w:val="28"/>
-        </w:rPr>
-        <w:t xml:space="preserve"> Tree Multiplier</w:t>
+        <w:t>Implement Dadda Tree Multiplier</w:t>
       </w:r>
       <w:r>
         <w:rPr>
@@ -7930,25 +8288,7 @@
           <w:sz w:val="24"/>
           <w:szCs w:val="24"/>
         </w:rPr>
-        <w:t xml:space="preserve">The </w:t>
-      </w:r>
-      <w:proofErr w:type="spellStart"/>
-      <w:r>
-        <w:rPr>
-          <w:rFonts w:ascii="Times New Roman" w:hAnsi="Times New Roman" w:cs="Times New Roman"/>
-          <w:sz w:val="24"/>
-          <w:szCs w:val="24"/>
-        </w:rPr>
-        <w:t>dadda</w:t>
-      </w:r>
-      <w:proofErr w:type="spellEnd"/>
-      <w:r>
-        <w:rPr>
-          <w:rFonts w:ascii="Times New Roman" w:hAnsi="Times New Roman" w:cs="Times New Roman"/>
-          <w:sz w:val="24"/>
-          <w:szCs w:val="24"/>
-        </w:rPr>
-        <w:t xml:space="preserve"> multiplier would be much faster and should save power than the basic 2’s complement multiplier that I am doing. </w:t>
+        <w:t xml:space="preserve">The dadda multiplier would be much faster and should save power than the basic 2’s complement multiplier that I am doing. </w:t>
       </w:r>
     </w:p>
     <w:p>
@@ -10018,7 +10358,7 @@
   <w:style w:type="paragraph" w:default="1" w:styleId="Normal">
     <w:name w:val="Normal"/>
     <w:qFormat/>
-    <w:rsid w:val="00D441BE"/>
+    <w:rsid w:val="00B108B1"/>
   </w:style>
   <w:style w:type="character" w:default="1" w:styleId="DefaultParagraphFont">
     <w:name w:val="Default Paragraph Font"/>

</xml_diff>